<commit_message>
version 3 - fix part 2 and 3
</commit_message>
<xml_diff>
--- a/ANAT_HW3_WET_311510630_305323776.docx
+++ b/ANAT_HW3_WET_311510630_305323776.docx
@@ -1409,113 +1409,66 @@
       <w:pPr>
         <w:rPr>
           <w:rFonts w:cstheme="minorHAnsi"/>
-          <w:rtl/>
-        </w:rPr>
-      </w:pPr>
-      <w:r>
-        <w:rPr>
-          <w:rFonts w:cstheme="minorHAnsi"/>
-          <w:rtl/>
-        </w:rPr>
-        <w:t xml:space="preserve">כעת ניתן לראות כי בעקבות הדגימה בזמן, השעונים נשארים במקום ולא זזים בעקבות מחזוריות הסרטון (ככל הנראה מחזוריות של 16 </w:t>
+        </w:rPr>
+      </w:pPr>
+      <w:r>
+        <w:rPr>
+          <w:rFonts w:cstheme="minorHAnsi"/>
+          <w:rtl/>
+        </w:rPr>
+        <w:t xml:space="preserve">כעת ניתן לראות כי בעקבות הדגימה בזמן, השעונים </w:t>
+      </w:r>
+      <w:r>
+        <w:rPr>
+          <w:rFonts w:cstheme="minorHAnsi" w:hint="cs"/>
+          <w:rtl/>
+        </w:rPr>
+        <w:t>זזים אחורה</w:t>
+      </w:r>
+      <w:r>
+        <w:rPr>
+          <w:rFonts w:cstheme="minorHAnsi"/>
+          <w:rtl/>
+        </w:rPr>
+        <w:t xml:space="preserve"> </w:t>
+      </w:r>
+      <w:r>
+        <w:rPr>
+          <w:rFonts w:cstheme="minorHAnsi" w:hint="cs"/>
+          <w:rtl/>
+        </w:rPr>
+        <w:t xml:space="preserve">והמחוגים מסתובבים נגד כיוון השעון הסטנדרטי. נסיק מכך שהדגימה בזמן יצרה אשליה של תנועה אחרת </w:t>
+      </w:r>
+      <w:r>
+        <w:rPr>
+          <w:rFonts w:cstheme="minorHAnsi" w:hint="cs"/>
+          <w:rtl/>
+        </w:rPr>
+        <w:t xml:space="preserve">וזאת בעקבות תופעת 'התחזות' של הדגימה (קיימת מחזוריות בתנועה, נסיק שהמחזוריות הנ"ל אינה עומדת בתנאי </w:t>
       </w:r>
       <w:proofErr w:type="spellStart"/>
       <w:r>
         <w:rPr>
-          <w:rFonts w:cstheme="minorHAnsi"/>
-          <w:rtl/>
-        </w:rPr>
-        <w:t>פריימים</w:t>
+          <w:rFonts w:cstheme="minorHAnsi" w:hint="cs"/>
+          <w:rtl/>
+        </w:rPr>
+        <w:t>ניקוויסט</w:t>
       </w:r>
       <w:proofErr w:type="spellEnd"/>
       <w:r>
         <w:rPr>
-          <w:rFonts w:cstheme="minorHAnsi"/>
-          <w:rtl/>
-        </w:rPr>
-        <w:t xml:space="preserve"> לשנייה). </w:t>
-      </w:r>
-    </w:p>
-    <w:p>
-      <w:pPr>
-        <w:rPr>
-          <w:rFonts w:cstheme="minorHAnsi"/>
-          <w:rtl/>
-        </w:rPr>
-      </w:pPr>
-      <w:r>
-        <w:rPr>
-          <w:rFonts w:cstheme="minorHAnsi"/>
-          <w:rtl/>
-        </w:rPr>
-        <w:t>בכל מחזור נקבל את אותה תמונה עם הסטה של המחוגים בלבד כאשר לא נוכל להבחין שמדובר בשעונים של שורה אחרת שהגיעו לקו של השעונים של הדגימה הקודמת.</w:t>
-      </w:r>
-    </w:p>
-    <w:p>
-      <w:pPr>
-        <w:rPr>
-          <w:rFonts w:cstheme="minorHAnsi"/>
-          <w:i/>
-          <w:rtl/>
-        </w:rPr>
-      </w:pPr>
-      <w:r>
-        <w:rPr>
-          <w:rFonts w:cstheme="minorHAnsi"/>
-          <w:rtl/>
-        </w:rPr>
-        <w:t>בנוסף ניתן לראות כי בעקבות ה</w:t>
-      </w:r>
-      <w:r>
-        <w:rPr>
-          <w:rFonts w:cstheme="minorHAnsi"/>
-        </w:rPr>
-        <w:t>zero hold</w:t>
-      </w:r>
-      <w:r>
-        <w:rPr>
-          <w:rFonts w:cstheme="minorHAnsi"/>
-          <w:rtl/>
-        </w:rPr>
-        <w:t xml:space="preserve"> המחוגים מסתובבים יותר לאט, אך הם מסתובבים לאותו כיוון (כיוון השעון הסטנדרטי) ובקפיצות צפויים לקצב הדגימה (אם היינו דוגמים את הסרטון בקצב דגימה של </w:t>
-      </w:r>
-      <m:oMath>
-        <m:r>
-          <w:rPr>
-            <w:rFonts w:ascii="Cambria Math" w:hAnsi="Cambria Math" w:cstheme="minorHAnsi"/>
-            <w:rtl/>
-          </w:rPr>
-          <m:t>∆</m:t>
-        </m:r>
-        <m:r>
-          <w:rPr>
-            <w:rFonts w:ascii="Cambria Math" w:hAnsi="Cambria Math" w:cstheme="minorHAnsi"/>
-          </w:rPr>
-          <m:t>p=64</m:t>
-        </m:r>
-      </m:oMath>
-      <w:r>
-        <w:rPr>
-          <w:rFonts w:eastAsiaTheme="minorEastAsia" w:cstheme="minorHAnsi"/>
-          <w:rtl/>
-        </w:rPr>
-        <w:t xml:space="preserve"> עבור סרטון ארוך מספיק </w:t>
-      </w:r>
-      <w:r>
-        <w:rPr>
-          <w:rFonts w:eastAsiaTheme="minorEastAsia" w:cstheme="minorHAnsi"/>
-          <w:rtl/>
-        </w:rPr>
-        <w:t>היינו מצפים שגם המחוגים לא יזוזו מכיוון שנראה שזוהי המחזוריות שלהם.</w:t>
-      </w:r>
-    </w:p>
-    <w:p>
-      <w:pPr>
-        <w:bidi w:val="0"/>
-        <w:rPr>
-          <w:rFonts w:cstheme="minorHAnsi"/>
-        </w:rPr>
-      </w:pPr>
+          <w:rFonts w:cstheme="minorHAnsi" w:hint="cs"/>
+          <w:rtl/>
+        </w:rPr>
+        <w:t xml:space="preserve"> ולכן קיבלנו עיוותים בזמן)</w:t>
+      </w:r>
+      <w:r>
+        <w:rPr>
+          <w:rFonts w:cstheme="minorHAnsi" w:hint="cs"/>
+          <w:rtl/>
+        </w:rPr>
+        <w:t>.</w:t>
+      </w:r>
       <w:r>
         <w:rPr>
           <w:rFonts w:cstheme="minorHAnsi"/>
@@ -1567,7 +1520,21 @@
           <w:rFonts w:cstheme="minorHAnsi"/>
           <w:rtl/>
         </w:rPr>
-        <w:t>התמונות הראשונות מהתיקייה:</w:t>
+        <w:t xml:space="preserve">התמונות </w:t>
+      </w:r>
+      <w:r>
+        <w:rPr>
+          <w:rFonts w:cstheme="minorHAnsi" w:hint="cs"/>
+          <w:rtl/>
+        </w:rPr>
+        <w:t>שבחרנו הינם תמונות 10, 100, 1,000 ו10,000</w:t>
+      </w:r>
+      <w:r>
+        <w:rPr>
+          <w:rFonts w:cstheme="minorHAnsi"/>
+          <w:rtl/>
+        </w:rPr>
+        <w:t xml:space="preserve"> מהתיקייה:</w:t>
       </w:r>
     </w:p>
     <w:p>
@@ -1586,13 +1553,13 @@
           <w:noProof/>
         </w:rPr>
         <w:drawing>
-          <wp:anchor distT="0" distB="0" distL="114300" distR="114300" simplePos="0" relativeHeight="251683840" behindDoc="1" locked="0" layoutInCell="1" allowOverlap="1" wp14:anchorId="23EE39F8" wp14:editId="5B7C3E0C">
+          <wp:anchor distT="0" distB="0" distL="114300" distR="114300" simplePos="0" relativeHeight="251681792" behindDoc="1" locked="0" layoutInCell="1" allowOverlap="1" wp14:anchorId="2E71B4CD" wp14:editId="2416C112">
             <wp:simplePos x="0" y="0"/>
             <wp:positionH relativeFrom="column">
-              <wp:posOffset>3444240</wp:posOffset>
+              <wp:posOffset>1876425</wp:posOffset>
             </wp:positionH>
             <wp:positionV relativeFrom="paragraph">
-              <wp:posOffset>8255</wp:posOffset>
+              <wp:posOffset>6350</wp:posOffset>
             </wp:positionV>
             <wp:extent cx="647700" cy="647700"/>
             <wp:effectExtent l="0" t="0" r="0" b="0"/>
@@ -1605,7 +1572,7 @@
                 <wp:lineTo x="0" y="0"/>
               </wp:wrapPolygon>
             </wp:wrapTight>
-            <wp:docPr id="5" name="Picture 5" descr="A close up of a person&#10;&#10;Description automatically generated with low confidence"/>
+            <wp:docPr id="8" name="Picture 8"/>
             <wp:cNvGraphicFramePr>
               <a:graphicFrameLocks xmlns:a="http://schemas.openxmlformats.org/drawingml/2006/main" noChangeAspect="1"/>
             </wp:cNvGraphicFramePr>
@@ -1613,7 +1580,7 @@
               <a:graphicData uri="http://schemas.openxmlformats.org/drawingml/2006/picture">
                 <pic:pic xmlns:pic="http://schemas.openxmlformats.org/drawingml/2006/picture">
                   <pic:nvPicPr>
-                    <pic:cNvPr id="5" name="Picture 5" descr="A close up of a person&#10;&#10;Description automatically generated with low confidence"/>
+                    <pic:cNvPr id="8" name="Picture 8"/>
                     <pic:cNvPicPr/>
                   </pic:nvPicPr>
                   <pic:blipFill>
@@ -1649,13 +1616,13 @@
           <w:noProof/>
         </w:rPr>
         <w:drawing>
-          <wp:anchor distT="0" distB="0" distL="114300" distR="114300" simplePos="0" relativeHeight="251684864" behindDoc="1" locked="0" layoutInCell="1" allowOverlap="1" wp14:anchorId="5A224F94" wp14:editId="7A0BBB4C">
+          <wp:anchor distT="0" distB="0" distL="114300" distR="114300" simplePos="0" relativeHeight="251682816" behindDoc="1" locked="0" layoutInCell="1" allowOverlap="1" wp14:anchorId="4B8C7449" wp14:editId="4FB25B25">
             <wp:simplePos x="0" y="0"/>
             <wp:positionH relativeFrom="column">
-              <wp:posOffset>4213860</wp:posOffset>
+              <wp:posOffset>2619375</wp:posOffset>
             </wp:positionH>
             <wp:positionV relativeFrom="paragraph">
-              <wp:posOffset>8255</wp:posOffset>
+              <wp:posOffset>6350</wp:posOffset>
             </wp:positionV>
             <wp:extent cx="647700" cy="647700"/>
             <wp:effectExtent l="0" t="0" r="0" b="0"/>
@@ -1668,7 +1635,7 @@
                 <wp:lineTo x="0" y="0"/>
               </wp:wrapPolygon>
             </wp:wrapTight>
-            <wp:docPr id="4" name="Picture 4" descr="No image&#10;&#10;Description automatically generated"/>
+            <wp:docPr id="7" name="Picture 7"/>
             <wp:cNvGraphicFramePr>
               <a:graphicFrameLocks xmlns:a="http://schemas.openxmlformats.org/drawingml/2006/main" noChangeAspect="1"/>
             </wp:cNvGraphicFramePr>
@@ -1676,7 +1643,7 @@
               <a:graphicData uri="http://schemas.openxmlformats.org/drawingml/2006/picture">
                 <pic:pic xmlns:pic="http://schemas.openxmlformats.org/drawingml/2006/picture">
                   <pic:nvPicPr>
-                    <pic:cNvPr id="4" name="Picture 4" descr="No image&#10;&#10;Description automatically generated"/>
+                    <pic:cNvPr id="7" name="Picture 7"/>
                     <pic:cNvPicPr/>
                   </pic:nvPicPr>
                   <pic:blipFill>
@@ -1712,13 +1679,13 @@
           <w:noProof/>
         </w:rPr>
         <w:drawing>
-          <wp:anchor distT="0" distB="0" distL="114300" distR="114300" simplePos="0" relativeHeight="251682816" behindDoc="1" locked="0" layoutInCell="1" allowOverlap="1" wp14:anchorId="4B8C7449" wp14:editId="1621BE19">
+          <wp:anchor distT="0" distB="0" distL="114300" distR="114300" simplePos="0" relativeHeight="251683840" behindDoc="1" locked="0" layoutInCell="1" allowOverlap="1" wp14:anchorId="23EE39F8" wp14:editId="1D16547C">
             <wp:simplePos x="0" y="0"/>
             <wp:positionH relativeFrom="column">
-              <wp:posOffset>2621280</wp:posOffset>
+              <wp:posOffset>3448050</wp:posOffset>
             </wp:positionH>
             <wp:positionV relativeFrom="paragraph">
-              <wp:posOffset>8255</wp:posOffset>
+              <wp:posOffset>6350</wp:posOffset>
             </wp:positionV>
             <wp:extent cx="647700" cy="647700"/>
             <wp:effectExtent l="0" t="0" r="0" b="0"/>
@@ -1731,7 +1698,7 @@
                 <wp:lineTo x="0" y="0"/>
               </wp:wrapPolygon>
             </wp:wrapTight>
-            <wp:docPr id="7" name="Picture 7" descr="A close up of a person&#10;&#10;Description automatically generated with medium confidence"/>
+            <wp:docPr id="5" name="Picture 5"/>
             <wp:cNvGraphicFramePr>
               <a:graphicFrameLocks xmlns:a="http://schemas.openxmlformats.org/drawingml/2006/main" noChangeAspect="1"/>
             </wp:cNvGraphicFramePr>
@@ -1739,7 +1706,7 @@
               <a:graphicData uri="http://schemas.openxmlformats.org/drawingml/2006/picture">
                 <pic:pic xmlns:pic="http://schemas.openxmlformats.org/drawingml/2006/picture">
                   <pic:nvPicPr>
-                    <pic:cNvPr id="7" name="Picture 7" descr="A close up of a person&#10;&#10;Description automatically generated with medium confidence"/>
+                    <pic:cNvPr id="5" name="Picture 5"/>
                     <pic:cNvPicPr/>
                   </pic:nvPicPr>
                   <pic:blipFill>
@@ -1775,13 +1742,13 @@
           <w:noProof/>
         </w:rPr>
         <w:drawing>
-          <wp:anchor distT="0" distB="0" distL="114300" distR="114300" simplePos="0" relativeHeight="251681792" behindDoc="1" locked="0" layoutInCell="1" allowOverlap="1" wp14:anchorId="2E71B4CD" wp14:editId="7DD16A68">
+          <wp:anchor distT="0" distB="0" distL="114300" distR="114300" simplePos="0" relativeHeight="251684864" behindDoc="1" locked="0" layoutInCell="1" allowOverlap="1" wp14:anchorId="5A224F94" wp14:editId="06B9E1C4">
             <wp:simplePos x="0" y="0"/>
             <wp:positionH relativeFrom="column">
-              <wp:posOffset>1874520</wp:posOffset>
+              <wp:posOffset>4210050</wp:posOffset>
             </wp:positionH>
             <wp:positionV relativeFrom="paragraph">
-              <wp:posOffset>8255</wp:posOffset>
+              <wp:posOffset>6350</wp:posOffset>
             </wp:positionV>
             <wp:extent cx="647700" cy="647700"/>
             <wp:effectExtent l="0" t="0" r="0" b="0"/>
@@ -1794,7 +1761,7 @@
                 <wp:lineTo x="0" y="0"/>
               </wp:wrapPolygon>
             </wp:wrapTight>
-            <wp:docPr id="8" name="Picture 8" descr="A picture containing blur&#10;&#10;Description automatically generated"/>
+            <wp:docPr id="4" name="Picture 4"/>
             <wp:cNvGraphicFramePr>
               <a:graphicFrameLocks xmlns:a="http://schemas.openxmlformats.org/drawingml/2006/main" noChangeAspect="1"/>
             </wp:cNvGraphicFramePr>
@@ -1802,7 +1769,7 @@
               <a:graphicData uri="http://schemas.openxmlformats.org/drawingml/2006/picture">
                 <pic:pic xmlns:pic="http://schemas.openxmlformats.org/drawingml/2006/picture">
                   <pic:nvPicPr>
-                    <pic:cNvPr id="8" name="Picture 8" descr="A picture containing blur&#10;&#10;Description automatically generated"/>
+                    <pic:cNvPr id="4" name="Picture 4"/>
                     <pic:cNvPicPr/>
                   </pic:nvPicPr>
                   <pic:blipFill>
@@ -2307,51 +2274,65 @@
       <w:pPr>
         <w:ind w:left="360"/>
         <w:rPr>
+          <w:rFonts w:cstheme="minorHAnsi"/>
+          <w:rtl/>
+        </w:rPr>
+      </w:pPr>
+      <w:r>
+        <w:rPr>
+          <w:rFonts w:cstheme="minorHAnsi"/>
+          <w:rtl/>
+        </w:rPr>
+        <w:t xml:space="preserve">פרוסים כמטריצה 64 על 64, ניתן לראות כי כל </w:t>
+      </w:r>
+      <w:r>
+        <w:rPr>
+          <w:rFonts w:cstheme="minorHAnsi"/>
+          <w:rtl/>
+        </w:rPr>
+        <w:t>וקטור עצמי מייצג תמונת בסיס מסויימת של</w:t>
+      </w:r>
+      <w:r>
+        <w:rPr>
           <w:rFonts w:cstheme="minorHAnsi" w:hint="cs"/>
           <w:rtl/>
         </w:rPr>
-      </w:pPr>
-      <w:r>
-        <w:rPr>
-          <w:rFonts w:cstheme="minorHAnsi"/>
-          <w:rtl/>
-        </w:rPr>
-        <w:t xml:space="preserve">פרוסים כמטריצה 64 על 64, ניתן לראות כי כל </w:t>
-      </w:r>
-      <w:r>
-        <w:rPr>
-          <w:rFonts w:cstheme="minorHAnsi"/>
-          <w:rtl/>
-        </w:rPr>
-        <w:t>וקטור עצמי מייצג תמונת בסיס מסויימת של</w:t>
+        <w:t xml:space="preserve"> מאגר התמונות, </w:t>
       </w:r>
       <w:r>
         <w:rPr>
           <w:rFonts w:cstheme="minorHAnsi" w:hint="cs"/>
           <w:rtl/>
         </w:rPr>
-        <w:t xml:space="preserve"> מאגר התמונות, </w:t>
+        <w:t>הווקטו</w:t>
+      </w:r>
+      <w:r>
+        <w:rPr>
+          <w:rFonts w:cstheme="minorHAnsi" w:hint="eastAsia"/>
+          <w:rtl/>
+        </w:rPr>
+        <w:t>ר</w:t>
       </w:r>
       <w:r>
         <w:rPr>
           <w:rFonts w:cstheme="minorHAnsi" w:hint="cs"/>
           <w:rtl/>
         </w:rPr>
-        <w:t>הווקטו</w:t>
-      </w:r>
-      <w:r>
-        <w:rPr>
-          <w:rFonts w:cstheme="minorHAnsi" w:hint="eastAsia"/>
-          <w:rtl/>
-        </w:rPr>
-        <w:t>ר</w:t>
+        <w:t xml:space="preserve"> העצמי בעל הערך העצמי הגבוהה ביותר מייצג את האובייקטים בתמונות שהכי דומ</w:t>
       </w:r>
       <w:r>
         <w:rPr>
           <w:rFonts w:cstheme="minorHAnsi" w:hint="cs"/>
           <w:rtl/>
         </w:rPr>
-        <w:t xml:space="preserve"> העצמי בעל הערך העצמי הגבוהה ביותר מייצג את האובייקטים בתמונות שהכי דומה בין כל התמונות </w:t>
+        <w:t>ים</w:t>
+      </w:r>
+      <w:r>
+        <w:rPr>
+          <w:rFonts w:cstheme="minorHAnsi" w:hint="cs"/>
+          <w:rtl/>
+        </w:rPr>
+        <w:t xml:space="preserve"> בין כל התמונות </w:t>
       </w:r>
       <w:r>
         <w:rPr>
@@ -2729,50 +2710,26 @@
       <w:r>
         <w:rPr>
           <w:rFonts w:cstheme="minorHAnsi"/>
-          <w:rtl/>
-        </w:rPr>
-        <w:t>להלן תמונות משוחזרות עם ערכי השגיאה הריבועית הממוצעת</w:t>
-      </w:r>
-      <w:r>
-        <w:rPr>
-          <w:rFonts w:cstheme="minorHAnsi"/>
-        </w:rPr>
-        <w:t xml:space="preserve"> </w:t>
-      </w:r>
-      <w:r>
-        <w:rPr>
-          <w:rFonts w:cstheme="minorHAnsi"/>
-          <w:rtl/>
-        </w:rPr>
-        <w:t>עבור דחיסה ע"י שימוש ב10 וקטורים עצמיים בלבד:</w:t>
-      </w:r>
-    </w:p>
-    <w:p>
-      <w:pPr>
-        <w:pStyle w:val="ListParagraph"/>
-        <w:rPr>
-          <w:rFonts w:cstheme="minorHAnsi"/>
-          <w:rtl/>
-        </w:rPr>
-      </w:pPr>
-      <w:r>
-        <w:rPr>
-          <w:rFonts w:cstheme="minorHAnsi"/>
+          <w:b/>
+          <w:bCs/>
           <w:noProof/>
+          <w:color w:val="FFFFFF" w:themeColor="background1"/>
+          <w:sz w:val="20"/>
+          <w:szCs w:val="20"/>
         </w:rPr>
         <w:drawing>
-          <wp:anchor distT="0" distB="0" distL="114300" distR="114300" simplePos="0" relativeHeight="251717632" behindDoc="1" locked="0" layoutInCell="1" allowOverlap="1" wp14:anchorId="78C1D837" wp14:editId="6BE6AA00">
+          <wp:anchor distT="0" distB="0" distL="114300" distR="114300" simplePos="0" relativeHeight="251714560" behindDoc="1" locked="0" layoutInCell="1" allowOverlap="1" wp14:anchorId="2E6AF8A5" wp14:editId="30A0C24E">
             <wp:simplePos x="0" y="0"/>
             <wp:positionH relativeFrom="column">
-              <wp:posOffset>2156460</wp:posOffset>
+              <wp:posOffset>4152900</wp:posOffset>
             </wp:positionH>
             <wp:positionV relativeFrom="paragraph">
-              <wp:posOffset>80010</wp:posOffset>
+              <wp:posOffset>437515</wp:posOffset>
             </wp:positionV>
             <wp:extent cx="647700" cy="647700"/>
             <wp:effectExtent l="0" t="0" r="0" b="0"/>
-            <wp:wrapNone/>
-            <wp:docPr id="41" name="Picture 41"/>
+            <wp:wrapTopAndBottom/>
+            <wp:docPr id="39" name="Picture 39"/>
             <wp:cNvGraphicFramePr>
               <a:graphicFrameLocks xmlns:a="http://schemas.openxmlformats.org/drawingml/2006/main" noChangeAspect="1"/>
             </wp:cNvGraphicFramePr>
@@ -2780,7 +2737,7 @@
               <a:graphicData uri="http://schemas.openxmlformats.org/drawingml/2006/picture">
                 <pic:pic xmlns:pic="http://schemas.openxmlformats.org/drawingml/2006/picture">
                   <pic:nvPicPr>
-                    <pic:cNvPr id="41" name="Picture 41"/>
+                    <pic:cNvPr id="39" name="Picture 39"/>
                     <pic:cNvPicPr/>
                   </pic:nvPicPr>
                   <pic:blipFill>
@@ -2816,18 +2773,18 @@
           <w:noProof/>
         </w:rPr>
         <w:drawing>
-          <wp:anchor distT="0" distB="0" distL="114300" distR="114300" simplePos="0" relativeHeight="251716608" behindDoc="1" locked="0" layoutInCell="1" allowOverlap="1" wp14:anchorId="45470851" wp14:editId="00BC6F08">
+          <wp:anchor distT="0" distB="0" distL="114300" distR="114300" simplePos="0" relativeHeight="251712512" behindDoc="1" locked="0" layoutInCell="1" allowOverlap="1" wp14:anchorId="753EEEAF" wp14:editId="1C6FF464">
             <wp:simplePos x="0" y="0"/>
             <wp:positionH relativeFrom="column">
-              <wp:posOffset>2825115</wp:posOffset>
+              <wp:posOffset>3486150</wp:posOffset>
             </wp:positionH>
             <wp:positionV relativeFrom="paragraph">
-              <wp:posOffset>73660</wp:posOffset>
+              <wp:posOffset>437515</wp:posOffset>
             </wp:positionV>
             <wp:extent cx="647700" cy="647700"/>
             <wp:effectExtent l="0" t="0" r="0" b="0"/>
-            <wp:wrapNone/>
-            <wp:docPr id="40" name="Picture 40"/>
+            <wp:wrapTopAndBottom/>
+            <wp:docPr id="38" name="Picture 38"/>
             <wp:cNvGraphicFramePr>
               <a:graphicFrameLocks xmlns:a="http://schemas.openxmlformats.org/drawingml/2006/main" noChangeAspect="1"/>
             </wp:cNvGraphicFramePr>
@@ -2835,7 +2792,7 @@
               <a:graphicData uri="http://schemas.openxmlformats.org/drawingml/2006/picture">
                 <pic:pic xmlns:pic="http://schemas.openxmlformats.org/drawingml/2006/picture">
                   <pic:nvPicPr>
-                    <pic:cNvPr id="40" name="Picture 40"/>
+                    <pic:cNvPr id="38" name="Picture 38"/>
                     <pic:cNvPicPr/>
                   </pic:nvPicPr>
                   <pic:blipFill>
@@ -2868,20 +2825,21 @@
       <w:r>
         <w:rPr>
           <w:rFonts w:cstheme="minorHAnsi"/>
+          <w:noProof/>
         </w:rPr>
         <w:drawing>
-          <wp:anchor distT="0" distB="0" distL="114300" distR="114300" simplePos="0" relativeHeight="251712512" behindDoc="1" locked="0" layoutInCell="1" allowOverlap="1" wp14:anchorId="753EEEAF" wp14:editId="5A793AFA">
+          <wp:anchor distT="0" distB="0" distL="114300" distR="114300" simplePos="0" relativeHeight="251716608" behindDoc="1" locked="0" layoutInCell="1" allowOverlap="1" wp14:anchorId="45470851" wp14:editId="76C2A646">
             <wp:simplePos x="0" y="0"/>
             <wp:positionH relativeFrom="column">
-              <wp:posOffset>3487420</wp:posOffset>
+              <wp:posOffset>2828925</wp:posOffset>
             </wp:positionH>
             <wp:positionV relativeFrom="paragraph">
-              <wp:posOffset>67945</wp:posOffset>
+              <wp:posOffset>437515</wp:posOffset>
             </wp:positionV>
             <wp:extent cx="647700" cy="647700"/>
             <wp:effectExtent l="0" t="0" r="0" b="0"/>
-            <wp:wrapNone/>
-            <wp:docPr id="38" name="Picture 38"/>
+            <wp:wrapTopAndBottom/>
+            <wp:docPr id="40" name="Picture 40"/>
             <wp:cNvGraphicFramePr>
               <a:graphicFrameLocks xmlns:a="http://schemas.openxmlformats.org/drawingml/2006/main" noChangeAspect="1"/>
             </wp:cNvGraphicFramePr>
@@ -2889,7 +2847,7 @@
               <a:graphicData uri="http://schemas.openxmlformats.org/drawingml/2006/picture">
                 <pic:pic xmlns:pic="http://schemas.openxmlformats.org/drawingml/2006/picture">
                   <pic:nvPicPr>
-                    <pic:cNvPr id="38" name="Picture 38"/>
+                    <pic:cNvPr id="40" name="Picture 40"/>
                     <pic:cNvPicPr/>
                   </pic:nvPicPr>
                   <pic:blipFill>
@@ -2922,25 +2880,21 @@
       <w:r>
         <w:rPr>
           <w:rFonts w:cstheme="minorHAnsi"/>
-          <w:b/>
-          <w:bCs/>
-          <w:color w:val="FFFFFF" w:themeColor="background1"/>
-          <w:sz w:val="20"/>
-          <w:szCs w:val="20"/>
+          <w:noProof/>
         </w:rPr>
         <w:drawing>
-          <wp:anchor distT="0" distB="0" distL="114300" distR="114300" simplePos="0" relativeHeight="251714560" behindDoc="1" locked="0" layoutInCell="1" allowOverlap="1" wp14:anchorId="2E6AF8A5" wp14:editId="34A9A9DF">
+          <wp:anchor distT="0" distB="0" distL="114300" distR="114300" simplePos="0" relativeHeight="251717632" behindDoc="1" locked="0" layoutInCell="1" allowOverlap="1" wp14:anchorId="78C1D837" wp14:editId="65AB0F32">
             <wp:simplePos x="0" y="0"/>
             <wp:positionH relativeFrom="column">
-              <wp:posOffset>4149969</wp:posOffset>
+              <wp:posOffset>2152650</wp:posOffset>
             </wp:positionH>
             <wp:positionV relativeFrom="paragraph">
-              <wp:posOffset>68385</wp:posOffset>
+              <wp:posOffset>447040</wp:posOffset>
             </wp:positionV>
             <wp:extent cx="647700" cy="647700"/>
             <wp:effectExtent l="0" t="0" r="0" b="0"/>
-            <wp:wrapNone/>
-            <wp:docPr id="39" name="Picture 39"/>
+            <wp:wrapTopAndBottom/>
+            <wp:docPr id="41" name="Picture 41"/>
             <wp:cNvGraphicFramePr>
               <a:graphicFrameLocks xmlns:a="http://schemas.openxmlformats.org/drawingml/2006/main" noChangeAspect="1"/>
             </wp:cNvGraphicFramePr>
@@ -2948,7 +2902,7 @@
               <a:graphicData uri="http://schemas.openxmlformats.org/drawingml/2006/picture">
                 <pic:pic xmlns:pic="http://schemas.openxmlformats.org/drawingml/2006/picture">
                   <pic:nvPicPr>
-                    <pic:cNvPr id="39" name="Picture 39"/>
+                    <pic:cNvPr id="41" name="Picture 41"/>
                     <pic:cNvPicPr/>
                   </pic:nvPicPr>
                   <pic:blipFill>
@@ -2978,16 +2932,92 @@
           </wp:anchor>
         </w:drawing>
       </w:r>
+      <w:r>
+        <w:rPr>
+          <w:rFonts w:cstheme="minorHAnsi"/>
+          <w:rtl/>
+        </w:rPr>
+        <w:t>להלן תמונות משוחזרות עם ערכי השגיאה הריבועית הממוצעת</w:t>
+      </w:r>
+      <w:r>
+        <w:rPr>
+          <w:rFonts w:cstheme="minorHAnsi"/>
+        </w:rPr>
+        <w:t xml:space="preserve"> </w:t>
+      </w:r>
+      <w:r>
+        <w:rPr>
+          <w:rFonts w:cstheme="minorHAnsi"/>
+          <w:rtl/>
+        </w:rPr>
+        <w:t>עבור דחיסה ע"י שימוש ב10 וקטורים עצמיים בלבד</w:t>
+      </w:r>
+      <w:r>
+        <w:rPr>
+          <w:rFonts w:cstheme="minorHAnsi" w:hint="cs"/>
+          <w:rtl/>
+        </w:rPr>
+        <w:t>:</w:t>
+      </w:r>
+    </w:p>
+    <w:p>
+      <w:pPr>
+        <w:pStyle w:val="ListParagraph"/>
+        <w:rPr>
+          <w:rFonts w:cstheme="minorHAnsi"/>
+          <w:rtl/>
+        </w:rPr>
+      </w:pPr>
     </w:p>
     <w:p>
       <w:pPr>
         <w:pStyle w:val="ListParagraph"/>
         <w:ind w:firstLine="720"/>
         <w:rPr>
-          <w:rFonts w:cstheme="minorHAnsi"/>
-          <w:rtl/>
-        </w:rPr>
-      </w:pPr>
+          <w:rFonts w:cstheme="minorHAnsi" w:hint="cs"/>
+        </w:rPr>
+      </w:pPr>
+      <w:r>
+        <w:rPr>
+          <w:rFonts w:cstheme="minorHAnsi" w:hint="cs"/>
+          <w:rtl/>
+        </w:rPr>
+        <w:t>ערכי ה</w:t>
+      </w:r>
+      <w:proofErr w:type="spellStart"/>
+      <w:r>
+        <w:rPr>
+          <w:rFonts w:cstheme="minorHAnsi"/>
+        </w:rPr>
+        <w:t>mse</w:t>
+      </w:r>
+      <w:proofErr w:type="spellEnd"/>
+      <w:r>
+        <w:rPr>
+          <w:rFonts w:cstheme="minorHAnsi" w:hint="cs"/>
+          <w:rtl/>
+        </w:rPr>
+        <w:t xml:space="preserve"> משמאל לימין:</w:t>
+      </w:r>
+      <w:r>
+        <w:rPr>
+          <w:rFonts w:cstheme="minorHAnsi"/>
+        </w:rPr>
+        <w:t xml:space="preserve">99.19, 92.6, 72.30  </w:t>
+      </w:r>
+      <w:r>
+        <w:rPr>
+          <w:rFonts w:cstheme="minorHAnsi" w:hint="cs"/>
+          <w:rtl/>
+        </w:rPr>
+        <w:t xml:space="preserve"> </w:t>
+      </w:r>
+      <w:r>
+        <w:rPr>
+          <w:rFonts w:cstheme="minorHAnsi"/>
+        </w:rPr>
+        <w:t xml:space="preserve">91.76, </w:t>
+      </w:r>
     </w:p>
     <w:p>
       <w:pPr>
@@ -3013,178 +3043,6 @@
         <w:pStyle w:val="ListParagraph"/>
         <w:rPr>
           <w:rFonts w:cstheme="minorHAnsi"/>
-          <w:b/>
-          <w:bCs/>
-          <w:color w:val="FFFFFF" w:themeColor="background1"/>
-          <w:sz w:val="20"/>
-          <w:szCs w:val="20"/>
-          <w:rtl/>
-        </w:rPr>
-      </w:pPr>
-      <w:r>
-        <w:rPr>
-          <w:rFonts w:cstheme="minorHAnsi"/>
-          <w:b/>
-          <w:bCs/>
-          <w:color w:val="FFFFFF" w:themeColor="background1"/>
-          <w:sz w:val="20"/>
-          <w:szCs w:val="20"/>
-        </w:rPr>
-        <w:t>MSE=</w:t>
-      </w:r>
-      <w:r>
-        <w:rPr>
-          <w:rFonts w:cstheme="minorHAnsi"/>
-          <w:b/>
-          <w:bCs/>
-          <w:color w:val="FFFFFF" w:themeColor="background1"/>
-          <w:sz w:val="20"/>
-          <w:szCs w:val="20"/>
-        </w:rPr>
-        <w:t xml:space="preserve">71    </w:t>
-      </w:r>
-      <w:r>
-        <w:rPr>
-          <w:rFonts w:cstheme="minorHAnsi"/>
-          <w:b/>
-          <w:bCs/>
-          <w:color w:val="FFFFFF" w:themeColor="background1"/>
-          <w:sz w:val="20"/>
-          <w:szCs w:val="20"/>
-          <w:rtl/>
-        </w:rPr>
-        <w:t xml:space="preserve">  </w:t>
-      </w:r>
-      <w:r>
-        <w:rPr>
-          <w:rFonts w:cstheme="minorHAnsi"/>
-          <w:b/>
-          <w:bCs/>
-          <w:color w:val="FFFFFF" w:themeColor="background1"/>
-          <w:sz w:val="20"/>
-          <w:szCs w:val="20"/>
-        </w:rPr>
-        <w:t>MSE=</w:t>
-      </w:r>
-      <w:r>
-        <w:rPr>
-          <w:rFonts w:cstheme="minorHAnsi"/>
-          <w:b/>
-          <w:bCs/>
-          <w:color w:val="FFFFFF" w:themeColor="background1"/>
-          <w:sz w:val="20"/>
-          <w:szCs w:val="20"/>
-        </w:rPr>
-        <w:t>84</w:t>
-      </w:r>
-      <w:r>
-        <w:rPr>
-          <w:rFonts w:cstheme="minorHAnsi"/>
-          <w:b/>
-          <w:bCs/>
-          <w:color w:val="FFFFFF" w:themeColor="background1"/>
-          <w:sz w:val="20"/>
-          <w:szCs w:val="20"/>
-        </w:rPr>
-        <w:t xml:space="preserve"> </w:t>
-      </w:r>
-      <w:r>
-        <w:rPr>
-          <w:rFonts w:cstheme="minorHAnsi"/>
-          <w:b/>
-          <w:bCs/>
-          <w:color w:val="FFFFFF" w:themeColor="background1"/>
-          <w:sz w:val="20"/>
-          <w:szCs w:val="20"/>
-        </w:rPr>
-        <w:t xml:space="preserve">     </w:t>
-      </w:r>
-      <w:r>
-        <w:rPr>
-          <w:rFonts w:cstheme="minorHAnsi"/>
-          <w:b/>
-          <w:bCs/>
-          <w:color w:val="FFFFFF" w:themeColor="background1"/>
-          <w:sz w:val="20"/>
-          <w:szCs w:val="20"/>
-          <w:rtl/>
-        </w:rPr>
-        <w:t xml:space="preserve">  </w:t>
-      </w:r>
-      <w:r>
-        <w:rPr>
-          <w:rFonts w:cstheme="minorHAnsi"/>
-          <w:b/>
-          <w:bCs/>
-          <w:color w:val="FFFFFF" w:themeColor="background1"/>
-          <w:sz w:val="20"/>
-          <w:szCs w:val="20"/>
-        </w:rPr>
-        <w:t>MSE=</w:t>
-      </w:r>
-      <w:r>
-        <w:rPr>
-          <w:rFonts w:cstheme="minorHAnsi"/>
-          <w:b/>
-          <w:bCs/>
-          <w:color w:val="FFFFFF" w:themeColor="background1"/>
-          <w:sz w:val="20"/>
-          <w:szCs w:val="20"/>
-        </w:rPr>
-        <w:t xml:space="preserve">86       </w:t>
-      </w:r>
-      <w:r>
-        <w:rPr>
-          <w:rFonts w:cstheme="minorHAnsi"/>
-          <w:b/>
-          <w:bCs/>
-          <w:color w:val="FFFFFF" w:themeColor="background1"/>
-          <w:sz w:val="20"/>
-          <w:szCs w:val="20"/>
-          <w:rtl/>
-        </w:rPr>
-        <w:t xml:space="preserve">   </w:t>
-      </w:r>
-      <w:r>
-        <w:rPr>
-          <w:rFonts w:cstheme="minorHAnsi"/>
-          <w:b/>
-          <w:bCs/>
-          <w:color w:val="FFFFFF" w:themeColor="background1"/>
-          <w:sz w:val="20"/>
-          <w:szCs w:val="20"/>
-        </w:rPr>
-        <w:t>MSE=</w:t>
-      </w:r>
-      <w:r>
-        <w:rPr>
-          <w:rFonts w:cstheme="minorHAnsi"/>
-          <w:b/>
-          <w:bCs/>
-          <w:color w:val="FFFFFF" w:themeColor="background1"/>
-          <w:sz w:val="20"/>
-          <w:szCs w:val="20"/>
-        </w:rPr>
-        <w:t xml:space="preserve">84     </w:t>
-      </w:r>
-      <w:r>
-        <w:rPr>
-          <w:rFonts w:cstheme="minorHAnsi"/>
-          <w:b/>
-          <w:bCs/>
-          <w:color w:val="FFFFFF" w:themeColor="background1"/>
-          <w:sz w:val="20"/>
-          <w:szCs w:val="20"/>
-          <w:rtl/>
-        </w:rPr>
-        <w:t xml:space="preserve"> </w:t>
-      </w:r>
-    </w:p>
-    <w:p>
-      <w:pPr>
-        <w:pStyle w:val="ListParagraph"/>
-        <w:rPr>
-          <w:rFonts w:cstheme="minorHAnsi" w:hint="cs"/>
           <w:rtl/>
         </w:rPr>
       </w:pPr>
@@ -3210,61 +3068,26 @@
       <w:r>
         <w:rPr>
           <w:rFonts w:cstheme="minorHAnsi"/>
-          <w:rtl/>
-        </w:rPr>
-        <w:t>להלן תמונות משוחזרות עם ערכי השגיאה הריבועית הממוצעת</w:t>
-      </w:r>
-      <w:r>
-        <w:rPr>
-          <w:rFonts w:cstheme="minorHAnsi"/>
-        </w:rPr>
-        <w:t xml:space="preserve"> </w:t>
-      </w:r>
-      <w:r>
-        <w:rPr>
-          <w:rFonts w:cstheme="minorHAnsi"/>
-          <w:rtl/>
-        </w:rPr>
-        <w:t>עבור דחיסה ע"י שימוש ב570 וקטורים עצמיים</w:t>
-      </w:r>
-      <w:r>
-        <w:rPr>
-          <w:rFonts w:cstheme="minorHAnsi"/>
-          <w:rtl/>
-        </w:rPr>
-        <w:t>:</w:t>
-      </w:r>
-    </w:p>
-    <w:p>
-      <w:pPr>
-        <w:pStyle w:val="ListParagraph"/>
-        <w:rPr>
-          <w:rFonts w:cstheme="minorHAnsi"/>
           <w:b/>
           <w:bCs/>
+          <w:noProof/>
           <w:color w:val="FFFFFF" w:themeColor="background1"/>
           <w:sz w:val="20"/>
           <w:szCs w:val="20"/>
         </w:rPr>
-      </w:pPr>
-      <w:r>
-        <w:rPr>
-          <w:rFonts w:cstheme="minorHAnsi"/>
-          <w:noProof/>
-        </w:rPr>
         <w:drawing>
-          <wp:anchor distT="0" distB="0" distL="114300" distR="114300" simplePos="0" relativeHeight="251708416" behindDoc="1" locked="0" layoutInCell="1" allowOverlap="1" wp14:anchorId="732E9C13" wp14:editId="6C14EBA5">
+          <wp:anchor distT="0" distB="0" distL="114300" distR="114300" simplePos="0" relativeHeight="251705344" behindDoc="1" locked="0" layoutInCell="1" allowOverlap="1" wp14:anchorId="01C95F84" wp14:editId="2594E0F2">
             <wp:simplePos x="0" y="0"/>
             <wp:positionH relativeFrom="column">
-              <wp:posOffset>2156460</wp:posOffset>
+              <wp:posOffset>4152900</wp:posOffset>
             </wp:positionH>
             <wp:positionV relativeFrom="paragraph">
-              <wp:posOffset>8890</wp:posOffset>
+              <wp:posOffset>384810</wp:posOffset>
             </wp:positionV>
             <wp:extent cx="647700" cy="647700"/>
             <wp:effectExtent l="0" t="0" r="0" b="0"/>
-            <wp:wrapNone/>
-            <wp:docPr id="35" name="Picture 35"/>
+            <wp:wrapTopAndBottom/>
+            <wp:docPr id="11" name="Picture 11"/>
             <wp:cNvGraphicFramePr>
               <a:graphicFrameLocks xmlns:a="http://schemas.openxmlformats.org/drawingml/2006/main" noChangeAspect="1"/>
             </wp:cNvGraphicFramePr>
@@ -3272,7 +3095,7 @@
               <a:graphicData uri="http://schemas.openxmlformats.org/drawingml/2006/picture">
                 <pic:pic xmlns:pic="http://schemas.openxmlformats.org/drawingml/2006/picture">
                   <pic:nvPicPr>
-                    <pic:cNvPr id="35" name="Picture 35"/>
+                    <pic:cNvPr id="11" name="Picture 11"/>
                     <pic:cNvPicPr/>
                   </pic:nvPicPr>
                   <pic:blipFill>
@@ -3308,18 +3131,18 @@
           <w:noProof/>
         </w:rPr>
         <w:drawing>
-          <wp:anchor distT="0" distB="0" distL="114300" distR="114300" simplePos="0" relativeHeight="251707392" behindDoc="1" locked="0" layoutInCell="1" allowOverlap="1" wp14:anchorId="66FF64B3" wp14:editId="38DB509A">
+          <wp:anchor distT="0" distB="0" distL="114300" distR="114300" simplePos="0" relativeHeight="251706368" behindDoc="1" locked="0" layoutInCell="1" allowOverlap="1" wp14:anchorId="749B02E0" wp14:editId="671F71F1">
             <wp:simplePos x="0" y="0"/>
             <wp:positionH relativeFrom="column">
-              <wp:posOffset>2825115</wp:posOffset>
+              <wp:posOffset>3486150</wp:posOffset>
             </wp:positionH>
             <wp:positionV relativeFrom="paragraph">
-              <wp:posOffset>14605</wp:posOffset>
+              <wp:posOffset>384810</wp:posOffset>
             </wp:positionV>
             <wp:extent cx="647700" cy="647700"/>
             <wp:effectExtent l="0" t="0" r="0" b="0"/>
-            <wp:wrapNone/>
-            <wp:docPr id="32" name="Picture 32"/>
+            <wp:wrapTopAndBottom/>
+            <wp:docPr id="12" name="Picture 12"/>
             <wp:cNvGraphicFramePr>
               <a:graphicFrameLocks xmlns:a="http://schemas.openxmlformats.org/drawingml/2006/main" noChangeAspect="1"/>
             </wp:cNvGraphicFramePr>
@@ -3327,7 +3150,7 @@
               <a:graphicData uri="http://schemas.openxmlformats.org/drawingml/2006/picture">
                 <pic:pic xmlns:pic="http://schemas.openxmlformats.org/drawingml/2006/picture">
                   <pic:nvPicPr>
-                    <pic:cNvPr id="32" name="Picture 32"/>
+                    <pic:cNvPr id="12" name="Picture 12"/>
                     <pic:cNvPicPr/>
                   </pic:nvPicPr>
                   <pic:blipFill>
@@ -3360,20 +3183,21 @@
       <w:r>
         <w:rPr>
           <w:rFonts w:cstheme="minorHAnsi"/>
+          <w:noProof/>
         </w:rPr>
         <w:drawing>
-          <wp:anchor distT="0" distB="0" distL="114300" distR="114300" simplePos="0" relativeHeight="251706368" behindDoc="1" locked="0" layoutInCell="1" allowOverlap="1" wp14:anchorId="749B02E0" wp14:editId="3A99634A">
+          <wp:anchor distT="0" distB="0" distL="114300" distR="114300" simplePos="0" relativeHeight="251707392" behindDoc="1" locked="0" layoutInCell="1" allowOverlap="1" wp14:anchorId="66FF64B3" wp14:editId="06E0D536">
             <wp:simplePos x="0" y="0"/>
             <wp:positionH relativeFrom="column">
-              <wp:posOffset>3487420</wp:posOffset>
+              <wp:posOffset>2828925</wp:posOffset>
             </wp:positionH>
             <wp:positionV relativeFrom="paragraph">
-              <wp:posOffset>14605</wp:posOffset>
+              <wp:posOffset>384810</wp:posOffset>
             </wp:positionV>
             <wp:extent cx="647700" cy="647700"/>
             <wp:effectExtent l="0" t="0" r="0" b="0"/>
-            <wp:wrapNone/>
-            <wp:docPr id="12" name="Picture 12"/>
+            <wp:wrapTopAndBottom/>
+            <wp:docPr id="32" name="Picture 32"/>
             <wp:cNvGraphicFramePr>
               <a:graphicFrameLocks xmlns:a="http://schemas.openxmlformats.org/drawingml/2006/main" noChangeAspect="1"/>
             </wp:cNvGraphicFramePr>
@@ -3381,7 +3205,7 @@
               <a:graphicData uri="http://schemas.openxmlformats.org/drawingml/2006/picture">
                 <pic:pic xmlns:pic="http://schemas.openxmlformats.org/drawingml/2006/picture">
                   <pic:nvPicPr>
-                    <pic:cNvPr id="12" name="Picture 12"/>
+                    <pic:cNvPr id="32" name="Picture 32"/>
                     <pic:cNvPicPr/>
                   </pic:nvPicPr>
                   <pic:blipFill>
@@ -3414,25 +3238,21 @@
       <w:r>
         <w:rPr>
           <w:rFonts w:cstheme="minorHAnsi"/>
-          <w:b/>
-          <w:bCs/>
-          <w:color w:val="FFFFFF" w:themeColor="background1"/>
-          <w:sz w:val="20"/>
-          <w:szCs w:val="20"/>
+          <w:noProof/>
         </w:rPr>
         <w:drawing>
-          <wp:anchor distT="0" distB="0" distL="114300" distR="114300" simplePos="0" relativeHeight="251705344" behindDoc="1" locked="0" layoutInCell="1" allowOverlap="1" wp14:anchorId="01C95F84" wp14:editId="10140BCA">
+          <wp:anchor distT="0" distB="0" distL="114300" distR="114300" simplePos="0" relativeHeight="251708416" behindDoc="1" locked="0" layoutInCell="1" allowOverlap="1" wp14:anchorId="732E9C13" wp14:editId="30AA754D">
             <wp:simplePos x="0" y="0"/>
             <wp:positionH relativeFrom="column">
-              <wp:posOffset>4149969</wp:posOffset>
+              <wp:posOffset>2152650</wp:posOffset>
             </wp:positionH>
             <wp:positionV relativeFrom="paragraph">
-              <wp:posOffset>14849</wp:posOffset>
+              <wp:posOffset>375285</wp:posOffset>
             </wp:positionV>
             <wp:extent cx="647700" cy="647700"/>
             <wp:effectExtent l="0" t="0" r="0" b="0"/>
-            <wp:wrapNone/>
-            <wp:docPr id="11" name="Picture 11"/>
+            <wp:wrapTopAndBottom/>
+            <wp:docPr id="35" name="Picture 35"/>
             <wp:cNvGraphicFramePr>
               <a:graphicFrameLocks xmlns:a="http://schemas.openxmlformats.org/drawingml/2006/main" noChangeAspect="1"/>
             </wp:cNvGraphicFramePr>
@@ -3440,7 +3260,7 @@
               <a:graphicData uri="http://schemas.openxmlformats.org/drawingml/2006/picture">
                 <pic:pic xmlns:pic="http://schemas.openxmlformats.org/drawingml/2006/picture">
                   <pic:nvPicPr>
-                    <pic:cNvPr id="11" name="Picture 11"/>
+                    <pic:cNvPr id="35" name="Picture 35"/>
                     <pic:cNvPicPr/>
                   </pic:nvPicPr>
                   <pic:blipFill>
@@ -3470,11 +3290,37 @@
           </wp:anchor>
         </w:drawing>
       </w:r>
+      <w:r>
+        <w:rPr>
+          <w:rFonts w:cstheme="minorHAnsi"/>
+          <w:rtl/>
+        </w:rPr>
+        <w:t>להלן תמונות משוחזרות עם ערכי השגיאה הריבועית הממוצעת</w:t>
+      </w:r>
+      <w:r>
+        <w:rPr>
+          <w:rFonts w:cstheme="minorHAnsi"/>
+        </w:rPr>
+        <w:t xml:space="preserve"> </w:t>
+      </w:r>
+      <w:r>
+        <w:rPr>
+          <w:rFonts w:cstheme="minorHAnsi"/>
+          <w:rtl/>
+        </w:rPr>
+        <w:t>עבור דחיסה ע"י שימוש ב570 וקטורים עצמיים</w:t>
+      </w:r>
+      <w:r>
+        <w:rPr>
+          <w:rFonts w:cstheme="minorHAnsi"/>
+          <w:rtl/>
+        </w:rPr>
+        <w:t>:</w:t>
+      </w:r>
     </w:p>
     <w:p>
       <w:pPr>
         <w:pStyle w:val="ListParagraph"/>
-        <w:jc w:val="center"/>
         <w:rPr>
           <w:rFonts w:cstheme="minorHAnsi"/>
           <w:b/>
@@ -3488,199 +3334,108 @@
     <w:p>
       <w:pPr>
         <w:pStyle w:val="ListParagraph"/>
-        <w:rPr>
-          <w:rFonts w:cstheme="minorHAnsi"/>
-          <w:b/>
-          <w:bCs/>
-          <w:color w:val="FFFFFF" w:themeColor="background1"/>
-          <w:sz w:val="20"/>
-          <w:szCs w:val="20"/>
-        </w:rPr>
-      </w:pPr>
+        <w:ind w:firstLine="720"/>
+        <w:rPr>
+          <w:rFonts w:cstheme="minorHAnsi" w:hint="cs"/>
+        </w:rPr>
+      </w:pPr>
+      <w:r>
+        <w:rPr>
+          <w:rFonts w:cstheme="minorHAnsi" w:hint="cs"/>
+          <w:rtl/>
+        </w:rPr>
+        <w:t>ערכי ה</w:t>
+      </w:r>
+      <w:proofErr w:type="spellStart"/>
+      <w:r>
+        <w:rPr>
+          <w:rFonts w:cstheme="minorHAnsi"/>
+        </w:rPr>
+        <w:t>mse</w:t>
+      </w:r>
+      <w:proofErr w:type="spellEnd"/>
+      <w:r>
+        <w:rPr>
+          <w:rFonts w:cstheme="minorHAnsi" w:hint="cs"/>
+          <w:rtl/>
+        </w:rPr>
+        <w:t xml:space="preserve"> משמאל לימין:</w:t>
+      </w:r>
+      <w:r>
+        <w:rPr>
+          <w:rFonts w:cstheme="minorHAnsi"/>
+        </w:rPr>
+        <w:t>26.2</w:t>
+      </w:r>
+      <w:r>
+        <w:rPr>
+          <w:rFonts w:cstheme="minorHAnsi"/>
+        </w:rPr>
+        <w:t xml:space="preserve">, </w:t>
+      </w:r>
+      <w:r>
+        <w:rPr>
+          <w:rFonts w:cstheme="minorHAnsi"/>
+        </w:rPr>
+        <w:t>15</w:t>
+      </w:r>
+      <w:r>
+        <w:rPr>
+          <w:rFonts w:cstheme="minorHAnsi"/>
+        </w:rPr>
+        <w:t>.</w:t>
+      </w:r>
+      <w:r>
+        <w:rPr>
+          <w:rFonts w:cstheme="minorHAnsi"/>
+        </w:rPr>
+        <w:t>2</w:t>
+      </w:r>
+      <w:r>
+        <w:rPr>
+          <w:rFonts w:cstheme="minorHAnsi"/>
+        </w:rPr>
+        <w:t xml:space="preserve">, </w:t>
+      </w:r>
+      <w:r>
+        <w:rPr>
+          <w:rFonts w:cstheme="minorHAnsi"/>
+        </w:rPr>
+        <w:t>15</w:t>
+      </w:r>
+      <w:r>
+        <w:rPr>
+          <w:rFonts w:cstheme="minorHAnsi"/>
+        </w:rPr>
+        <w:t xml:space="preserve">.30  </w:t>
+      </w:r>
+      <w:r>
+        <w:rPr>
+          <w:rFonts w:cstheme="minorHAnsi" w:hint="cs"/>
+          <w:rtl/>
+        </w:rPr>
+        <w:t xml:space="preserve"> </w:t>
+      </w:r>
+      <w:r>
+        <w:rPr>
+          <w:rFonts w:cstheme="minorHAnsi"/>
+        </w:rPr>
+        <w:t>15.1</w:t>
+      </w:r>
+      <w:r>
+        <w:rPr>
+          <w:rFonts w:cstheme="minorHAnsi"/>
+        </w:rPr>
+        <w:t xml:space="preserve">, </w:t>
+      </w:r>
     </w:p>
     <w:p>
       <w:pPr>
         <w:pStyle w:val="ListParagraph"/>
         <w:rPr>
           <w:rFonts w:cstheme="minorHAnsi"/>
-          <w:b/>
-          <w:bCs/>
-          <w:color w:val="FFFFFF" w:themeColor="background1"/>
-          <w:sz w:val="20"/>
-          <w:szCs w:val="20"/>
-          <w:rtl/>
-        </w:rPr>
-      </w:pPr>
-      <w:r>
-        <w:rPr>
-          <w:rFonts w:cstheme="minorHAnsi"/>
-          <w:b/>
-          <w:bCs/>
-          <w:color w:val="FFFFFF" w:themeColor="background1"/>
-          <w:sz w:val="20"/>
-          <w:szCs w:val="20"/>
-        </w:rPr>
-        <w:t>MSE</w:t>
-      </w:r>
-      <w:r>
-        <w:rPr>
-          <w:rFonts w:cstheme="minorHAnsi"/>
-          <w:b/>
-          <w:bCs/>
-          <w:color w:val="FFFFFF" w:themeColor="background1"/>
-          <w:sz w:val="20"/>
-          <w:szCs w:val="20"/>
-        </w:rPr>
-        <w:t>=</w:t>
-      </w:r>
-      <w:r>
-        <w:rPr>
-          <w:rFonts w:cstheme="minorHAnsi"/>
-          <w:b/>
-          <w:bCs/>
-          <w:color w:val="FFFFFF" w:themeColor="background1"/>
-          <w:sz w:val="20"/>
-          <w:szCs w:val="20"/>
-        </w:rPr>
-        <w:t xml:space="preserve">4.6    </w:t>
-      </w:r>
-      <w:r>
-        <w:rPr>
-          <w:rFonts w:cstheme="minorHAnsi"/>
-          <w:b/>
-          <w:bCs/>
-          <w:color w:val="FFFFFF" w:themeColor="background1"/>
-          <w:sz w:val="20"/>
-          <w:szCs w:val="20"/>
-          <w:rtl/>
-        </w:rPr>
-        <w:t xml:space="preserve">  </w:t>
-      </w:r>
-      <w:r>
-        <w:rPr>
-          <w:rFonts w:cstheme="minorHAnsi"/>
-          <w:b/>
-          <w:bCs/>
-          <w:color w:val="FFFFFF" w:themeColor="background1"/>
-          <w:sz w:val="20"/>
-          <w:szCs w:val="20"/>
-        </w:rPr>
-        <w:t>MSE=</w:t>
-      </w:r>
-      <w:r>
-        <w:rPr>
-          <w:rFonts w:cstheme="minorHAnsi"/>
-          <w:b/>
-          <w:bCs/>
-          <w:color w:val="FFFFFF" w:themeColor="background1"/>
-          <w:sz w:val="20"/>
-          <w:szCs w:val="20"/>
-        </w:rPr>
-        <w:t xml:space="preserve">8.8    </w:t>
-      </w:r>
-      <w:r>
-        <w:rPr>
-          <w:rFonts w:cstheme="minorHAnsi"/>
-          <w:b/>
-          <w:bCs/>
-          <w:color w:val="FFFFFF" w:themeColor="background1"/>
-          <w:sz w:val="20"/>
-          <w:szCs w:val="20"/>
-        </w:rPr>
-        <w:t xml:space="preserve"> </w:t>
-      </w:r>
-      <w:r>
-        <w:rPr>
-          <w:rFonts w:cstheme="minorHAnsi"/>
-          <w:b/>
-          <w:bCs/>
-          <w:color w:val="FFFFFF" w:themeColor="background1"/>
-          <w:sz w:val="20"/>
-          <w:szCs w:val="20"/>
-          <w:rtl/>
-        </w:rPr>
-        <w:t xml:space="preserve">  </w:t>
-      </w:r>
-      <w:r>
-        <w:rPr>
-          <w:rFonts w:cstheme="minorHAnsi"/>
-          <w:b/>
-          <w:bCs/>
-          <w:color w:val="FFFFFF" w:themeColor="background1"/>
-          <w:sz w:val="20"/>
-          <w:szCs w:val="20"/>
-        </w:rPr>
-        <w:t>MSE=</w:t>
-      </w:r>
-      <w:r>
-        <w:rPr>
-          <w:rFonts w:cstheme="minorHAnsi"/>
-          <w:b/>
-          <w:bCs/>
-          <w:color w:val="FFFFFF" w:themeColor="background1"/>
-          <w:sz w:val="20"/>
-          <w:szCs w:val="20"/>
-        </w:rPr>
-        <w:t xml:space="preserve">6.7    </w:t>
-      </w:r>
-      <w:r>
-        <w:rPr>
-          <w:rFonts w:cstheme="minorHAnsi"/>
-          <w:b/>
-          <w:bCs/>
-          <w:color w:val="FFFFFF" w:themeColor="background1"/>
-          <w:sz w:val="20"/>
-          <w:szCs w:val="20"/>
-          <w:rtl/>
-        </w:rPr>
-        <w:t xml:space="preserve">  </w:t>
-      </w:r>
-      <w:r>
-        <w:rPr>
-          <w:rFonts w:cstheme="minorHAnsi"/>
-          <w:b/>
-          <w:bCs/>
-          <w:color w:val="FFFFFF" w:themeColor="background1"/>
-          <w:sz w:val="20"/>
-          <w:szCs w:val="20"/>
-          <w:rtl/>
-        </w:rPr>
-        <w:t xml:space="preserve"> </w:t>
-      </w:r>
-      <w:r>
-        <w:rPr>
-          <w:rFonts w:cstheme="minorHAnsi"/>
-          <w:b/>
-          <w:bCs/>
-          <w:color w:val="FFFFFF" w:themeColor="background1"/>
-          <w:sz w:val="20"/>
-          <w:szCs w:val="20"/>
-        </w:rPr>
-        <w:t>MSE=</w:t>
-      </w:r>
-      <w:r>
-        <w:rPr>
-          <w:rFonts w:cstheme="minorHAnsi"/>
-          <w:b/>
-          <w:bCs/>
-          <w:color w:val="FFFFFF" w:themeColor="background1"/>
-          <w:sz w:val="20"/>
-          <w:szCs w:val="20"/>
-        </w:rPr>
-        <w:t xml:space="preserve">5.7     </w:t>
-      </w:r>
-      <w:r>
-        <w:rPr>
-          <w:rFonts w:cstheme="minorHAnsi"/>
-          <w:b/>
-          <w:bCs/>
-          <w:color w:val="FFFFFF" w:themeColor="background1"/>
-          <w:sz w:val="20"/>
-          <w:szCs w:val="20"/>
-          <w:rtl/>
-        </w:rPr>
-        <w:t xml:space="preserve"> </w:t>
-      </w:r>
+        </w:rPr>
+      </w:pPr>
     </w:p>
     <w:p>
       <w:pPr>
@@ -4391,14 +4146,6 @@
           <w:rtl/>
         </w:rPr>
       </w:pPr>
-    </w:p>
-    <w:p>
-      <w:pPr>
-        <w:rPr>
-          <w:rFonts w:cstheme="minorHAnsi"/>
-          <w:rtl/>
-        </w:rPr>
-      </w:pPr>
       <w:r>
         <w:rPr>
           <w:rFonts w:cstheme="minorHAnsi"/>
@@ -4407,16 +4154,16 @@
         <mc:AlternateContent>
           <mc:Choice Requires="wps">
             <w:drawing>
-              <wp:anchor distT="0" distB="0" distL="114300" distR="114300" simplePos="0" relativeHeight="251695104" behindDoc="0" locked="0" layoutInCell="1" allowOverlap="1" wp14:anchorId="548B4BA5" wp14:editId="4FA167B8">
+              <wp:anchor distT="0" distB="0" distL="114300" distR="114300" simplePos="0" relativeHeight="251695104" behindDoc="0" locked="0" layoutInCell="1" allowOverlap="1" wp14:anchorId="548B4BA5" wp14:editId="672013C0">
                 <wp:simplePos x="0" y="0"/>
                 <wp:positionH relativeFrom="column">
-                  <wp:posOffset>4274820</wp:posOffset>
+                  <wp:posOffset>4267200</wp:posOffset>
                 </wp:positionH>
                 <wp:positionV relativeFrom="paragraph">
-                  <wp:posOffset>28575</wp:posOffset>
+                  <wp:posOffset>272903</wp:posOffset>
                 </wp:positionV>
-                <wp:extent cx="1615440" cy="179070"/>
-                <wp:effectExtent l="0" t="57150" r="22860" b="30480"/>
+                <wp:extent cx="1630680" cy="150935"/>
+                <wp:effectExtent l="0" t="57150" r="26670" b="20955"/>
                 <wp:wrapNone/>
                 <wp:docPr id="31" name="Straight Arrow Connector 31"/>
                 <wp:cNvGraphicFramePr/>
@@ -4427,7 +4174,7 @@
                       <wps:spPr>
                         <a:xfrm flipV="1">
                           <a:off x="0" y="0"/>
-                          <a:ext cx="1615440" cy="179070"/>
+                          <a:ext cx="1630680" cy="150935"/>
                         </a:xfrm>
                         <a:prstGeom prst="straightConnector1">
                           <a:avLst/>
@@ -4465,7 +4212,11 @@
           </mc:Choice>
           <mc:Fallback>
             <w:pict>
-              <v:shape w14:anchorId="507C3C00" id="Straight Arrow Connector 31" o:spid="_x0000_s1026" type="#_x0000_t32" style="position:absolute;margin-left:336.6pt;margin-top:2.25pt;width:127.2pt;height:14.1pt;flip:y;z-index:251695104;visibility:visible;mso-wrap-style:square;mso-width-percent:0;mso-height-percent:0;mso-wrap-distance-left:9pt;mso-wrap-distance-top:0;mso-wrap-distance-right:9pt;mso-wrap-distance-bottom:0;mso-position-horizontal:absolute;mso-position-horizontal-relative:text;mso-position-vertical:absolute;mso-position-vertical-relative:text;mso-width-percent:0;mso-height-percent:0;mso-width-relative:margin;mso-height-relative:margin" o:gfxdata="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" strokecolor="black [3200]" strokeweight=".5pt">
+              <v:shapetype w14:anchorId="1F2577AE" id="_x0000_t32" coordsize="21600,21600" o:spt="32" o:oned="t" path="m,l21600,21600e" filled="f">
+                <v:path arrowok="t" fillok="f" o:connecttype="none"/>
+                <o:lock v:ext="edit" shapetype="t"/>
+              </v:shapetype>
+              <v:shape id="Straight Arrow Connector 31" o:spid="_x0000_s1026" type="#_x0000_t32" style="position:absolute;margin-left:336pt;margin-top:21.5pt;width:128.4pt;height:11.9pt;flip:y;z-index:251695104;visibility:visible;mso-wrap-style:square;mso-width-percent:0;mso-height-percent:0;mso-wrap-distance-left:9pt;mso-wrap-distance-top:0;mso-wrap-distance-right:9pt;mso-wrap-distance-bottom:0;mso-position-horizontal:absolute;mso-position-horizontal-relative:text;mso-position-vertical:absolute;mso-position-vertical-relative:text;mso-width-percent:0;mso-height-percent:0;mso-width-relative:margin;mso-height-relative:margin" o:gfxdata="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" strokecolor="black [3200]" strokeweight=".5pt">
                 <v:stroke endarrow="block" joinstyle="miter"/>
               </v:shape>
             </w:pict>
@@ -4488,21 +4239,473 @@
           <w:rtl/>
         </w:rPr>
       </w:pPr>
-    </w:p>
-    <w:p>
-      <w:pPr>
-        <w:rPr>
-          <w:rFonts w:cstheme="minorHAnsi"/>
-          <w:rtl/>
-        </w:rPr>
-      </w:pPr>
       <w:r>
         <w:rPr>
           <w:rFonts w:cstheme="minorHAnsi"/>
           <w:noProof/>
         </w:rPr>
         <w:drawing>
-          <wp:anchor distT="0" distB="0" distL="114300" distR="114300" simplePos="0" relativeHeight="251685888" behindDoc="1" locked="0" layoutInCell="1" allowOverlap="1" wp14:anchorId="6BCE9EB6" wp14:editId="469DF342">
+          <wp:anchor distT="0" distB="0" distL="114300" distR="114300" simplePos="0" relativeHeight="251718656" behindDoc="1" locked="0" layoutInCell="1" allowOverlap="1" wp14:anchorId="079F88EE" wp14:editId="69717E60">
+            <wp:simplePos x="0" y="0"/>
+            <wp:positionH relativeFrom="column">
+              <wp:posOffset>-866775</wp:posOffset>
+            </wp:positionH>
+            <wp:positionV relativeFrom="paragraph">
+              <wp:posOffset>295910</wp:posOffset>
+            </wp:positionV>
+            <wp:extent cx="2238375" cy="2238375"/>
+            <wp:effectExtent l="0" t="0" r="9525" b="9525"/>
+            <wp:wrapTight wrapText="bothSides">
+              <wp:wrapPolygon edited="0">
+                <wp:start x="0" y="0"/>
+                <wp:lineTo x="0" y="21508"/>
+                <wp:lineTo x="21508" y="21508"/>
+                <wp:lineTo x="21508" y="0"/>
+                <wp:lineTo x="0" y="0"/>
+              </wp:wrapPolygon>
+            </wp:wrapTight>
+            <wp:docPr id="50" name="Picture 50"/>
+            <wp:cNvGraphicFramePr>
+              <a:graphicFrameLocks xmlns:a="http://schemas.openxmlformats.org/drawingml/2006/main" noChangeAspect="1"/>
+            </wp:cNvGraphicFramePr>
+            <a:graphic xmlns:a="http://schemas.openxmlformats.org/drawingml/2006/main">
+              <a:graphicData uri="http://schemas.openxmlformats.org/drawingml/2006/picture">
+                <pic:pic xmlns:pic="http://schemas.openxmlformats.org/drawingml/2006/picture">
+                  <pic:nvPicPr>
+                    <pic:cNvPr id="50" name="Picture 50"/>
+                    <pic:cNvPicPr>
+                      <a:picLocks noChangeAspect="1" noChangeArrowheads="1"/>
+                    </pic:cNvPicPr>
+                  </pic:nvPicPr>
+                  <pic:blipFill>
+                    <a:blip r:embed="rId37">
+                      <a:extLst>
+                        <a:ext uri="{28A0092B-C50C-407E-A947-70E740481C1C}">
+                          <a14:useLocalDpi xmlns:a14="http://schemas.microsoft.com/office/drawing/2010/main" val="0"/>
+                        </a:ext>
+                      </a:extLst>
+                    </a:blip>
+                    <a:srcRect/>
+                    <a:stretch>
+                      <a:fillRect/>
+                    </a:stretch>
+                  </pic:blipFill>
+                  <pic:spPr bwMode="auto">
+                    <a:xfrm>
+                      <a:off x="0" y="0"/>
+                      <a:ext cx="2238375" cy="2238375"/>
+                    </a:xfrm>
+                    <a:prstGeom prst="rect">
+                      <a:avLst/>
+                    </a:prstGeom>
+                    <a:noFill/>
+                    <a:ln>
+                      <a:noFill/>
+                    </a:ln>
+                  </pic:spPr>
+                </pic:pic>
+              </a:graphicData>
+            </a:graphic>
+          </wp:anchor>
+        </w:drawing>
+      </w:r>
+      <w:r>
+        <w:rPr>
+          <w:rFonts w:cstheme="minorHAnsi" w:hint="cs"/>
+          <w:rtl/>
+        </w:rPr>
+        <w:t>תמונות לפלס של רוברט דאוני ג'וניור:</w:t>
+      </w:r>
+    </w:p>
+    <w:p>
+      <w:pPr>
+        <w:rPr>
+          <w:rFonts w:cstheme="minorHAnsi"/>
+          <w:rtl/>
+        </w:rPr>
+      </w:pPr>
+    </w:p>
+    <w:p>
+      <w:pPr>
+        <w:bidi w:val="0"/>
+        <w:rPr>
+          <w:rFonts w:cstheme="minorHAnsi"/>
+          <w:rtl/>
+        </w:rPr>
+      </w:pPr>
+      <w:r>
+        <w:rPr>
+          <w:rFonts w:cstheme="minorHAnsi"/>
+          <w:noProof/>
+        </w:rPr>
+        <w:drawing>
+          <wp:anchor distT="0" distB="0" distL="114300" distR="114300" simplePos="0" relativeHeight="251722752" behindDoc="1" locked="0" layoutInCell="1" allowOverlap="1" wp14:anchorId="11206A82" wp14:editId="3CE4BD8E">
+            <wp:simplePos x="0" y="0"/>
+            <wp:positionH relativeFrom="column">
+              <wp:posOffset>4248150</wp:posOffset>
+            </wp:positionH>
+            <wp:positionV relativeFrom="paragraph">
+              <wp:posOffset>1696720</wp:posOffset>
+            </wp:positionV>
+            <wp:extent cx="266700" cy="266700"/>
+            <wp:effectExtent l="0" t="0" r="0" b="0"/>
+            <wp:wrapTight wrapText="bothSides">
+              <wp:wrapPolygon edited="0">
+                <wp:start x="0" y="0"/>
+                <wp:lineTo x="0" y="20057"/>
+                <wp:lineTo x="20057" y="20057"/>
+                <wp:lineTo x="20057" y="0"/>
+                <wp:lineTo x="0" y="0"/>
+              </wp:wrapPolygon>
+            </wp:wrapTight>
+            <wp:docPr id="10" name="Picture 10"/>
+            <wp:cNvGraphicFramePr>
+              <a:graphicFrameLocks xmlns:a="http://schemas.openxmlformats.org/drawingml/2006/main" noChangeAspect="1"/>
+            </wp:cNvGraphicFramePr>
+            <a:graphic xmlns:a="http://schemas.openxmlformats.org/drawingml/2006/main">
+              <a:graphicData uri="http://schemas.openxmlformats.org/drawingml/2006/picture">
+                <pic:pic xmlns:pic="http://schemas.openxmlformats.org/drawingml/2006/picture">
+                  <pic:nvPicPr>
+                    <pic:cNvPr id="0" name="Picture 1"/>
+                    <pic:cNvPicPr>
+                      <a:picLocks noChangeAspect="1" noChangeArrowheads="1"/>
+                    </pic:cNvPicPr>
+                  </pic:nvPicPr>
+                  <pic:blipFill>
+                    <a:blip r:embed="rId32">
+                      <a:extLst>
+                        <a:ext uri="{28A0092B-C50C-407E-A947-70E740481C1C}">
+                          <a14:useLocalDpi xmlns:a14="http://schemas.microsoft.com/office/drawing/2010/main" val="0"/>
+                        </a:ext>
+                      </a:extLst>
+                    </a:blip>
+                    <a:srcRect/>
+                    <a:stretch>
+                      <a:fillRect/>
+                    </a:stretch>
+                  </pic:blipFill>
+                  <pic:spPr bwMode="auto">
+                    <a:xfrm>
+                      <a:off x="0" y="0"/>
+                      <a:ext cx="266700" cy="266700"/>
+                    </a:xfrm>
+                    <a:prstGeom prst="rect">
+                      <a:avLst/>
+                    </a:prstGeom>
+                    <a:noFill/>
+                    <a:ln>
+                      <a:noFill/>
+                    </a:ln>
+                  </pic:spPr>
+                </pic:pic>
+              </a:graphicData>
+            </a:graphic>
+          </wp:anchor>
+        </w:drawing>
+      </w:r>
+      <w:r>
+        <w:rPr>
+          <w:rFonts w:cstheme="minorHAnsi"/>
+          <w:noProof/>
+        </w:rPr>
+        <w:drawing>
+          <wp:anchor distT="0" distB="0" distL="114300" distR="114300" simplePos="0" relativeHeight="251721728" behindDoc="1" locked="0" layoutInCell="1" allowOverlap="1" wp14:anchorId="1A6A7540" wp14:editId="1B610DE3">
+            <wp:simplePos x="0" y="0"/>
+            <wp:positionH relativeFrom="column">
+              <wp:posOffset>3819525</wp:posOffset>
+            </wp:positionH>
+            <wp:positionV relativeFrom="paragraph">
+              <wp:posOffset>1533525</wp:posOffset>
+            </wp:positionV>
+            <wp:extent cx="428625" cy="428625"/>
+            <wp:effectExtent l="0" t="0" r="9525" b="9525"/>
+            <wp:wrapTight wrapText="bothSides">
+              <wp:wrapPolygon edited="0">
+                <wp:start x="0" y="0"/>
+                <wp:lineTo x="0" y="21120"/>
+                <wp:lineTo x="21120" y="21120"/>
+                <wp:lineTo x="21120" y="0"/>
+                <wp:lineTo x="0" y="0"/>
+              </wp:wrapPolygon>
+            </wp:wrapTight>
+            <wp:docPr id="36" name="Picture 36"/>
+            <wp:cNvGraphicFramePr>
+              <a:graphicFrameLocks xmlns:a="http://schemas.openxmlformats.org/drawingml/2006/main" noChangeAspect="1"/>
+            </wp:cNvGraphicFramePr>
+            <a:graphic xmlns:a="http://schemas.openxmlformats.org/drawingml/2006/main">
+              <a:graphicData uri="http://schemas.openxmlformats.org/drawingml/2006/picture">
+                <pic:pic xmlns:pic="http://schemas.openxmlformats.org/drawingml/2006/picture">
+                  <pic:nvPicPr>
+                    <pic:cNvPr id="0" name="Picture 2"/>
+                    <pic:cNvPicPr>
+                      <a:picLocks noChangeAspect="1" noChangeArrowheads="1"/>
+                    </pic:cNvPicPr>
+                  </pic:nvPicPr>
+                  <pic:blipFill>
+                    <a:blip r:embed="rId38">
+                      <a:extLst>
+                        <a:ext uri="{28A0092B-C50C-407E-A947-70E740481C1C}">
+                          <a14:useLocalDpi xmlns:a14="http://schemas.microsoft.com/office/drawing/2010/main" val="0"/>
+                        </a:ext>
+                      </a:extLst>
+                    </a:blip>
+                    <a:srcRect/>
+                    <a:stretch>
+                      <a:fillRect/>
+                    </a:stretch>
+                  </pic:blipFill>
+                  <pic:spPr bwMode="auto">
+                    <a:xfrm>
+                      <a:off x="0" y="0"/>
+                      <a:ext cx="428625" cy="428625"/>
+                    </a:xfrm>
+                    <a:prstGeom prst="rect">
+                      <a:avLst/>
+                    </a:prstGeom>
+                    <a:noFill/>
+                    <a:ln>
+                      <a:noFill/>
+                    </a:ln>
+                  </pic:spPr>
+                </pic:pic>
+              </a:graphicData>
+            </a:graphic>
+          </wp:anchor>
+        </w:drawing>
+      </w:r>
+      <w:r>
+        <w:rPr>
+          <w:rFonts w:cstheme="minorHAnsi"/>
+          <w:noProof/>
+        </w:rPr>
+        <w:drawing>
+          <wp:anchor distT="0" distB="0" distL="114300" distR="114300" simplePos="0" relativeHeight="251720704" behindDoc="1" locked="0" layoutInCell="1" allowOverlap="1" wp14:anchorId="0DCC293B" wp14:editId="5D13A53A">
+            <wp:simplePos x="0" y="0"/>
+            <wp:positionH relativeFrom="column">
+              <wp:posOffset>2905125</wp:posOffset>
+            </wp:positionH>
+            <wp:positionV relativeFrom="paragraph">
+              <wp:posOffset>1038225</wp:posOffset>
+            </wp:positionV>
+            <wp:extent cx="923925" cy="923925"/>
+            <wp:effectExtent l="0" t="0" r="9525" b="9525"/>
+            <wp:wrapTight wrapText="bothSides">
+              <wp:wrapPolygon edited="0">
+                <wp:start x="0" y="0"/>
+                <wp:lineTo x="0" y="21377"/>
+                <wp:lineTo x="21377" y="21377"/>
+                <wp:lineTo x="21377" y="0"/>
+                <wp:lineTo x="0" y="0"/>
+              </wp:wrapPolygon>
+            </wp:wrapTight>
+            <wp:docPr id="43" name="Picture 43"/>
+            <wp:cNvGraphicFramePr>
+              <a:graphicFrameLocks xmlns:a="http://schemas.openxmlformats.org/drawingml/2006/main" noChangeAspect="1"/>
+            </wp:cNvGraphicFramePr>
+            <a:graphic xmlns:a="http://schemas.openxmlformats.org/drawingml/2006/main">
+              <a:graphicData uri="http://schemas.openxmlformats.org/drawingml/2006/picture">
+                <pic:pic xmlns:pic="http://schemas.openxmlformats.org/drawingml/2006/picture">
+                  <pic:nvPicPr>
+                    <pic:cNvPr id="0" name="Picture 3"/>
+                    <pic:cNvPicPr>
+                      <a:picLocks noChangeAspect="1" noChangeArrowheads="1"/>
+                    </pic:cNvPicPr>
+                  </pic:nvPicPr>
+                  <pic:blipFill>
+                    <a:blip r:embed="rId39">
+                      <a:extLst>
+                        <a:ext uri="{28A0092B-C50C-407E-A947-70E740481C1C}">
+                          <a14:useLocalDpi xmlns:a14="http://schemas.microsoft.com/office/drawing/2010/main" val="0"/>
+                        </a:ext>
+                      </a:extLst>
+                    </a:blip>
+                    <a:srcRect/>
+                    <a:stretch>
+                      <a:fillRect/>
+                    </a:stretch>
+                  </pic:blipFill>
+                  <pic:spPr bwMode="auto">
+                    <a:xfrm>
+                      <a:off x="0" y="0"/>
+                      <a:ext cx="923925" cy="923925"/>
+                    </a:xfrm>
+                    <a:prstGeom prst="rect">
+                      <a:avLst/>
+                    </a:prstGeom>
+                    <a:noFill/>
+                    <a:ln>
+                      <a:noFill/>
+                    </a:ln>
+                  </pic:spPr>
+                </pic:pic>
+              </a:graphicData>
+            </a:graphic>
+          </wp:anchor>
+        </w:drawing>
+      </w:r>
+      <w:r>
+        <w:rPr>
+          <w:rFonts w:cstheme="minorHAnsi"/>
+          <w:noProof/>
+        </w:rPr>
+        <w:drawing>
+          <wp:anchor distT="0" distB="0" distL="114300" distR="114300" simplePos="0" relativeHeight="251719680" behindDoc="1" locked="0" layoutInCell="1" allowOverlap="1" wp14:anchorId="40F9B63F" wp14:editId="16302565">
+            <wp:simplePos x="0" y="0"/>
+            <wp:positionH relativeFrom="column">
+              <wp:posOffset>1370965</wp:posOffset>
+            </wp:positionH>
+            <wp:positionV relativeFrom="paragraph">
+              <wp:posOffset>428625</wp:posOffset>
+            </wp:positionV>
+            <wp:extent cx="1533525" cy="1533525"/>
+            <wp:effectExtent l="0" t="0" r="9525" b="9525"/>
+            <wp:wrapTight wrapText="bothSides">
+              <wp:wrapPolygon edited="0">
+                <wp:start x="0" y="0"/>
+                <wp:lineTo x="0" y="21466"/>
+                <wp:lineTo x="21466" y="21466"/>
+                <wp:lineTo x="21466" y="0"/>
+                <wp:lineTo x="0" y="0"/>
+              </wp:wrapPolygon>
+            </wp:wrapTight>
+            <wp:docPr id="49" name="Picture 49"/>
+            <wp:cNvGraphicFramePr>
+              <a:graphicFrameLocks xmlns:a="http://schemas.openxmlformats.org/drawingml/2006/main" noChangeAspect="1"/>
+            </wp:cNvGraphicFramePr>
+            <a:graphic xmlns:a="http://schemas.openxmlformats.org/drawingml/2006/main">
+              <a:graphicData uri="http://schemas.openxmlformats.org/drawingml/2006/picture">
+                <pic:pic xmlns:pic="http://schemas.openxmlformats.org/drawingml/2006/picture">
+                  <pic:nvPicPr>
+                    <pic:cNvPr id="0" name="Picture 4"/>
+                    <pic:cNvPicPr>
+                      <a:picLocks noChangeAspect="1" noChangeArrowheads="1"/>
+                    </pic:cNvPicPr>
+                  </pic:nvPicPr>
+                  <pic:blipFill>
+                    <a:blip r:embed="rId40">
+                      <a:extLst>
+                        <a:ext uri="{BEBA8EAE-BF5A-486C-A8C5-ECC9F3942E4B}">
+                          <a14:imgProps xmlns:a14="http://schemas.microsoft.com/office/drawing/2010/main">
+                            <a14:imgLayer r:embed="rId41">
+                              <a14:imgEffect>
+                                <a14:brightnessContrast contrast="-40000"/>
+                              </a14:imgEffect>
+                            </a14:imgLayer>
+                          </a14:imgProps>
+                        </a:ext>
+                        <a:ext uri="{28A0092B-C50C-407E-A947-70E740481C1C}">
+                          <a14:useLocalDpi xmlns:a14="http://schemas.microsoft.com/office/drawing/2010/main" val="0"/>
+                        </a:ext>
+                      </a:extLst>
+                    </a:blip>
+                    <a:srcRect/>
+                    <a:stretch>
+                      <a:fillRect/>
+                    </a:stretch>
+                  </pic:blipFill>
+                  <pic:spPr bwMode="auto">
+                    <a:xfrm>
+                      <a:off x="0" y="0"/>
+                      <a:ext cx="1533525" cy="1533525"/>
+                    </a:xfrm>
+                    <a:prstGeom prst="rect">
+                      <a:avLst/>
+                    </a:prstGeom>
+                    <a:noFill/>
+                    <a:ln>
+                      <a:noFill/>
+                    </a:ln>
+                  </pic:spPr>
+                </pic:pic>
+              </a:graphicData>
+            </a:graphic>
+            <wp14:sizeRelH relativeFrom="margin">
+              <wp14:pctWidth>0</wp14:pctWidth>
+            </wp14:sizeRelH>
+            <wp14:sizeRelV relativeFrom="margin">
+              <wp14:pctHeight>0</wp14:pctHeight>
+            </wp14:sizeRelV>
+          </wp:anchor>
+        </w:drawing>
+      </w:r>
+    </w:p>
+    <w:p>
+      <w:pPr>
+        <w:bidi w:val="0"/>
+        <w:rPr>
+          <w:rFonts w:cstheme="minorHAnsi"/>
+          <w:rtl/>
+        </w:rPr>
+      </w:pPr>
+    </w:p>
+    <w:p>
+      <w:pPr>
+        <w:bidi w:val="0"/>
+        <w:rPr>
+          <w:rFonts w:cstheme="minorHAnsi"/>
+          <w:rtl/>
+        </w:rPr>
+      </w:pPr>
+    </w:p>
+    <w:p>
+      <w:pPr>
+        <w:bidi w:val="0"/>
+        <w:rPr>
+          <w:rFonts w:cstheme="minorHAnsi"/>
+          <w:rtl/>
+        </w:rPr>
+      </w:pPr>
+    </w:p>
+    <w:p>
+      <w:pPr>
+        <w:bidi w:val="0"/>
+        <w:rPr>
+          <w:rFonts w:cstheme="minorHAnsi"/>
+          <w:rtl/>
+        </w:rPr>
+      </w:pPr>
+    </w:p>
+    <w:p>
+      <w:pPr>
+        <w:bidi w:val="0"/>
+        <w:rPr>
+          <w:rFonts w:cstheme="minorHAnsi"/>
+          <w:rtl/>
+        </w:rPr>
+      </w:pPr>
+    </w:p>
+    <w:p>
+      <w:pPr>
+        <w:bidi w:val="0"/>
+        <w:rPr>
+          <w:rFonts w:cstheme="minorHAnsi"/>
+          <w:rtl/>
+        </w:rPr>
+      </w:pPr>
+    </w:p>
+    <w:p>
+      <w:pPr>
+        <w:bidi w:val="0"/>
+        <w:rPr>
+          <w:rFonts w:cstheme="minorHAnsi"/>
+          <w:rtl/>
+        </w:rPr>
+      </w:pPr>
+    </w:p>
+    <w:p>
+      <w:pPr>
+        <w:rPr>
+          <w:rFonts w:cstheme="minorHAnsi"/>
+          <w:rtl/>
+        </w:rPr>
+      </w:pPr>
+      <w:r>
+        <w:rPr>
+          <w:rFonts w:cstheme="minorHAnsi"/>
+          <w:noProof/>
+        </w:rPr>
+        <w:drawing>
+          <wp:anchor distT="0" distB="0" distL="114300" distR="114300" simplePos="0" relativeHeight="251685888" behindDoc="1" locked="0" layoutInCell="1" allowOverlap="1" wp14:anchorId="6BCE9EB6" wp14:editId="428FB516">
             <wp:simplePos x="0" y="0"/>
             <wp:positionH relativeFrom="column">
               <wp:posOffset>-876300</wp:posOffset>
@@ -4535,7 +4738,7 @@
                     </pic:cNvPicPr>
                   </pic:nvPicPr>
                   <pic:blipFill>
-                    <a:blip r:embed="rId37">
+                    <a:blip r:embed="rId42">
                       <a:extLst>
                         <a:ext uri="{28A0092B-C50C-407E-A947-70E740481C1C}">
                           <a14:useLocalDpi xmlns:a14="http://schemas.microsoft.com/office/drawing/2010/main" val="0"/>
@@ -4578,7 +4781,30 @@
           <w:rtl/>
         </w:rPr>
         <w:tab/>
-        <w:t xml:space="preserve"> תמונות שלו כאיירון מן:</w:t>
+        <w:t xml:space="preserve"> תמונות</w:t>
+      </w:r>
+      <w:r>
+        <w:rPr>
+          <w:rFonts w:cstheme="minorHAnsi" w:hint="cs"/>
+          <w:rtl/>
+        </w:rPr>
+        <w:t xml:space="preserve"> </w:t>
+      </w:r>
+      <w:proofErr w:type="spellStart"/>
+      <w:r>
+        <w:rPr>
+          <w:rFonts w:cstheme="minorHAnsi" w:hint="cs"/>
+          <w:rtl/>
+        </w:rPr>
+        <w:t>גאוסיאן</w:t>
+      </w:r>
+      <w:proofErr w:type="spellEnd"/>
+      <w:r>
+        <w:rPr>
+          <w:rFonts w:cstheme="minorHAnsi"/>
+          <w:rtl/>
+        </w:rPr>
+        <w:t xml:space="preserve"> שלו כאיירון מן:</w:t>
       </w:r>
     </w:p>
     <w:p>
@@ -4594,7 +4820,7 @@
           <w:noProof/>
         </w:rPr>
         <w:drawing>
-          <wp:anchor distT="0" distB="0" distL="114300" distR="114300" simplePos="0" relativeHeight="251697152" behindDoc="1" locked="0" layoutInCell="1" allowOverlap="1" wp14:anchorId="6352B9E1" wp14:editId="37DD03F6">
+          <wp:anchor distT="0" distB="0" distL="114300" distR="114300" simplePos="0" relativeHeight="251697152" behindDoc="1" locked="0" layoutInCell="1" allowOverlap="1" wp14:anchorId="6352B9E1" wp14:editId="4BA759EC">
             <wp:simplePos x="0" y="0"/>
             <wp:positionH relativeFrom="column">
               <wp:posOffset>4800600</wp:posOffset>
@@ -4627,7 +4853,7 @@
                     </pic:cNvPicPr>
                   </pic:nvPicPr>
                   <pic:blipFill>
-                    <a:blip r:embed="rId38">
+                    <a:blip r:embed="rId43">
                       <a:extLst>
                         <a:ext uri="{28A0092B-C50C-407E-A947-70E740481C1C}">
                           <a14:useLocalDpi xmlns:a14="http://schemas.microsoft.com/office/drawing/2010/main" val="0"/>
@@ -4775,7 +5001,7 @@
                     </pic:cNvPicPr>
                   </pic:nvPicPr>
                   <pic:blipFill>
-                    <a:blip r:embed="rId39">
+                    <a:blip r:embed="rId44">
                       <a:extLst>
                         <a:ext uri="{28A0092B-C50C-407E-A947-70E740481C1C}">
                           <a14:useLocalDpi xmlns:a14="http://schemas.microsoft.com/office/drawing/2010/main" val="0"/>
@@ -4851,7 +5077,7 @@
                     </pic:cNvPicPr>
                   </pic:nvPicPr>
                   <pic:blipFill>
-                    <a:blip r:embed="rId40">
+                    <a:blip r:embed="rId45">
                       <a:extLst>
                         <a:ext uri="{28A0092B-C50C-407E-A947-70E740481C1C}">
                           <a14:useLocalDpi xmlns:a14="http://schemas.microsoft.com/office/drawing/2010/main" val="0"/>
@@ -4927,7 +5153,7 @@
                     </pic:cNvPicPr>
                   </pic:nvPicPr>
                   <pic:blipFill>
-                    <a:blip r:embed="rId41">
+                    <a:blip r:embed="rId46">
                       <a:extLst>
                         <a:ext uri="{28A0092B-C50C-407E-A947-70E740481C1C}">
                           <a14:useLocalDpi xmlns:a14="http://schemas.microsoft.com/office/drawing/2010/main" val="0"/>
@@ -5003,7 +5229,7 @@
                     </pic:cNvPicPr>
                   </pic:nvPicPr>
                   <pic:blipFill>
-                    <a:blip r:embed="rId42">
+                    <a:blip r:embed="rId47">
                       <a:extLst>
                         <a:ext uri="{28A0092B-C50C-407E-A947-70E740481C1C}">
                           <a14:useLocalDpi xmlns:a14="http://schemas.microsoft.com/office/drawing/2010/main" val="0"/>
@@ -5185,6 +5411,484 @@
           <w:rtl/>
         </w:rPr>
       </w:pPr>
+      <w:r>
+        <w:rPr>
+          <w:rFonts w:cstheme="minorHAnsi"/>
+          <w:noProof/>
+        </w:rPr>
+        <w:lastRenderedPageBreak/>
+        <w:drawing>
+          <wp:anchor distT="0" distB="0" distL="114300" distR="114300" simplePos="0" relativeHeight="251723776" behindDoc="1" locked="0" layoutInCell="1" allowOverlap="1" wp14:anchorId="0170274C" wp14:editId="7526C5E5">
+            <wp:simplePos x="0" y="0"/>
+            <wp:positionH relativeFrom="column">
+              <wp:posOffset>-885825</wp:posOffset>
+            </wp:positionH>
+            <wp:positionV relativeFrom="paragraph">
+              <wp:posOffset>364490</wp:posOffset>
+            </wp:positionV>
+            <wp:extent cx="2019300" cy="2019300"/>
+            <wp:effectExtent l="0" t="0" r="0" b="0"/>
+            <wp:wrapTight wrapText="bothSides">
+              <wp:wrapPolygon edited="0">
+                <wp:start x="0" y="0"/>
+                <wp:lineTo x="0" y="21396"/>
+                <wp:lineTo x="21396" y="21396"/>
+                <wp:lineTo x="21396" y="0"/>
+                <wp:lineTo x="0" y="0"/>
+              </wp:wrapPolygon>
+            </wp:wrapTight>
+            <wp:docPr id="52" name="Picture 52"/>
+            <wp:cNvGraphicFramePr>
+              <a:graphicFrameLocks xmlns:a="http://schemas.openxmlformats.org/drawingml/2006/main" noChangeAspect="1"/>
+            </wp:cNvGraphicFramePr>
+            <a:graphic xmlns:a="http://schemas.openxmlformats.org/drawingml/2006/main">
+              <a:graphicData uri="http://schemas.openxmlformats.org/drawingml/2006/picture">
+                <pic:pic xmlns:pic="http://schemas.openxmlformats.org/drawingml/2006/picture">
+                  <pic:nvPicPr>
+                    <pic:cNvPr id="0" name="Picture 7"/>
+                    <pic:cNvPicPr>
+                      <a:picLocks noChangeAspect="1" noChangeArrowheads="1"/>
+                    </pic:cNvPicPr>
+                  </pic:nvPicPr>
+                  <pic:blipFill>
+                    <a:blip r:embed="rId48" cstate="print">
+                      <a:extLst>
+                        <a:ext uri="{28A0092B-C50C-407E-A947-70E740481C1C}">
+                          <a14:useLocalDpi xmlns:a14="http://schemas.microsoft.com/office/drawing/2010/main" val="0"/>
+                        </a:ext>
+                      </a:extLst>
+                    </a:blip>
+                    <a:srcRect/>
+                    <a:stretch>
+                      <a:fillRect/>
+                    </a:stretch>
+                  </pic:blipFill>
+                  <pic:spPr bwMode="auto">
+                    <a:xfrm>
+                      <a:off x="0" y="0"/>
+                      <a:ext cx="2019300" cy="2019300"/>
+                    </a:xfrm>
+                    <a:prstGeom prst="rect">
+                      <a:avLst/>
+                    </a:prstGeom>
+                    <a:noFill/>
+                    <a:ln>
+                      <a:noFill/>
+                    </a:ln>
+                  </pic:spPr>
+                </pic:pic>
+              </a:graphicData>
+            </a:graphic>
+            <wp14:sizeRelH relativeFrom="margin">
+              <wp14:pctWidth>0</wp14:pctWidth>
+            </wp14:sizeRelH>
+            <wp14:sizeRelV relativeFrom="margin">
+              <wp14:pctHeight>0</wp14:pctHeight>
+            </wp14:sizeRelV>
+          </wp:anchor>
+        </w:drawing>
+      </w:r>
+      <w:r>
+        <w:rPr>
+          <w:rFonts w:cstheme="minorHAnsi"/>
+          <w:rtl/>
+        </w:rPr>
+        <w:t>תמונות</w:t>
+      </w:r>
+      <w:r>
+        <w:rPr>
+          <w:rFonts w:cstheme="minorHAnsi" w:hint="cs"/>
+          <w:rtl/>
+        </w:rPr>
+        <w:t xml:space="preserve"> </w:t>
+      </w:r>
+      <w:proofErr w:type="spellStart"/>
+      <w:r>
+        <w:rPr>
+          <w:rFonts w:cstheme="minorHAnsi" w:hint="cs"/>
+          <w:rtl/>
+        </w:rPr>
+        <w:t>לפלסיאן</w:t>
+      </w:r>
+      <w:proofErr w:type="spellEnd"/>
+      <w:r>
+        <w:rPr>
+          <w:rFonts w:cstheme="minorHAnsi"/>
+          <w:rtl/>
+        </w:rPr>
+        <w:t xml:space="preserve"> שלו כאיירון מן:</w:t>
+      </w:r>
+    </w:p>
+    <w:p>
+      <w:pPr>
+        <w:rPr>
+          <w:rFonts w:cstheme="minorHAnsi"/>
+          <w:rtl/>
+        </w:rPr>
+      </w:pPr>
+    </w:p>
+    <w:p>
+      <w:pPr>
+        <w:rPr>
+          <w:rFonts w:cstheme="minorHAnsi"/>
+          <w:rtl/>
+        </w:rPr>
+      </w:pPr>
+    </w:p>
+    <w:p>
+      <w:pPr>
+        <w:rPr>
+          <w:rFonts w:cstheme="minorHAnsi"/>
+          <w:rtl/>
+        </w:rPr>
+      </w:pPr>
+      <w:r>
+        <w:rPr>
+          <w:rFonts w:cstheme="minorHAnsi"/>
+          <w:noProof/>
+        </w:rPr>
+        <w:drawing>
+          <wp:anchor distT="0" distB="0" distL="114300" distR="114300" simplePos="0" relativeHeight="251724800" behindDoc="1" locked="0" layoutInCell="1" allowOverlap="1" wp14:anchorId="61A8C9B7" wp14:editId="7CFB5234">
+            <wp:simplePos x="0" y="0"/>
+            <wp:positionH relativeFrom="column">
+              <wp:posOffset>1114425</wp:posOffset>
+            </wp:positionH>
+            <wp:positionV relativeFrom="paragraph">
+              <wp:posOffset>97790</wp:posOffset>
+            </wp:positionV>
+            <wp:extent cx="1419225" cy="1419225"/>
+            <wp:effectExtent l="0" t="0" r="9525" b="9525"/>
+            <wp:wrapTight wrapText="bothSides">
+              <wp:wrapPolygon edited="0">
+                <wp:start x="0" y="0"/>
+                <wp:lineTo x="0" y="21455"/>
+                <wp:lineTo x="21455" y="21455"/>
+                <wp:lineTo x="21455" y="0"/>
+                <wp:lineTo x="0" y="0"/>
+              </wp:wrapPolygon>
+            </wp:wrapTight>
+            <wp:docPr id="51" name="Picture 51"/>
+            <wp:cNvGraphicFramePr>
+              <a:graphicFrameLocks xmlns:a="http://schemas.openxmlformats.org/drawingml/2006/main" noChangeAspect="1"/>
+            </wp:cNvGraphicFramePr>
+            <a:graphic xmlns:a="http://schemas.openxmlformats.org/drawingml/2006/main">
+              <a:graphicData uri="http://schemas.openxmlformats.org/drawingml/2006/picture">
+                <pic:pic xmlns:pic="http://schemas.openxmlformats.org/drawingml/2006/picture">
+                  <pic:nvPicPr>
+                    <pic:cNvPr id="0" name="Picture 6"/>
+                    <pic:cNvPicPr>
+                      <a:picLocks noChangeAspect="1" noChangeArrowheads="1"/>
+                    </pic:cNvPicPr>
+                  </pic:nvPicPr>
+                  <pic:blipFill>
+                    <a:blip r:embed="rId49">
+                      <a:extLst>
+                        <a:ext uri="{BEBA8EAE-BF5A-486C-A8C5-ECC9F3942E4B}">
+                          <a14:imgProps xmlns:a14="http://schemas.microsoft.com/office/drawing/2010/main">
+                            <a14:imgLayer r:embed="rId50">
+                              <a14:imgEffect>
+                                <a14:brightnessContrast bright="20000" contrast="-40000"/>
+                              </a14:imgEffect>
+                            </a14:imgLayer>
+                          </a14:imgProps>
+                        </a:ext>
+                        <a:ext uri="{28A0092B-C50C-407E-A947-70E740481C1C}">
+                          <a14:useLocalDpi xmlns:a14="http://schemas.microsoft.com/office/drawing/2010/main" val="0"/>
+                        </a:ext>
+                      </a:extLst>
+                    </a:blip>
+                    <a:srcRect/>
+                    <a:stretch>
+                      <a:fillRect/>
+                    </a:stretch>
+                  </pic:blipFill>
+                  <pic:spPr bwMode="auto">
+                    <a:xfrm>
+                      <a:off x="0" y="0"/>
+                      <a:ext cx="1419225" cy="1419225"/>
+                    </a:xfrm>
+                    <a:prstGeom prst="rect">
+                      <a:avLst/>
+                    </a:prstGeom>
+                    <a:noFill/>
+                    <a:ln>
+                      <a:noFill/>
+                    </a:ln>
+                  </pic:spPr>
+                </pic:pic>
+              </a:graphicData>
+            </a:graphic>
+            <wp14:sizeRelH relativeFrom="margin">
+              <wp14:pctWidth>0</wp14:pctWidth>
+            </wp14:sizeRelH>
+            <wp14:sizeRelV relativeFrom="margin">
+              <wp14:pctHeight>0</wp14:pctHeight>
+            </wp14:sizeRelV>
+          </wp:anchor>
+        </w:drawing>
+      </w:r>
+    </w:p>
+    <w:p>
+      <w:pPr>
+        <w:rPr>
+          <w:rFonts w:cstheme="minorHAnsi"/>
+          <w:rtl/>
+        </w:rPr>
+      </w:pPr>
+    </w:p>
+    <w:p>
+      <w:pPr>
+        <w:rPr>
+          <w:rFonts w:cstheme="minorHAnsi"/>
+          <w:rtl/>
+        </w:rPr>
+      </w:pPr>
+      <w:r>
+        <w:rPr>
+          <w:rFonts w:cstheme="minorHAnsi"/>
+          <w:noProof/>
+        </w:rPr>
+        <w:drawing>
+          <wp:anchor distT="0" distB="0" distL="114300" distR="114300" simplePos="0" relativeHeight="251725824" behindDoc="1" locked="0" layoutInCell="1" allowOverlap="1" wp14:anchorId="095EF732" wp14:editId="30327A49">
+            <wp:simplePos x="0" y="0"/>
+            <wp:positionH relativeFrom="column">
+              <wp:posOffset>2524125</wp:posOffset>
+            </wp:positionH>
+            <wp:positionV relativeFrom="paragraph">
+              <wp:posOffset>21590</wp:posOffset>
+            </wp:positionV>
+            <wp:extent cx="923925" cy="923925"/>
+            <wp:effectExtent l="0" t="0" r="9525" b="9525"/>
+            <wp:wrapTight wrapText="bothSides">
+              <wp:wrapPolygon edited="0">
+                <wp:start x="0" y="0"/>
+                <wp:lineTo x="0" y="21377"/>
+                <wp:lineTo x="21377" y="21377"/>
+                <wp:lineTo x="21377" y="0"/>
+                <wp:lineTo x="0" y="0"/>
+              </wp:wrapPolygon>
+            </wp:wrapTight>
+            <wp:docPr id="55" name="Picture 55"/>
+            <wp:cNvGraphicFramePr>
+              <a:graphicFrameLocks xmlns:a="http://schemas.openxmlformats.org/drawingml/2006/main" noChangeAspect="1"/>
+            </wp:cNvGraphicFramePr>
+            <a:graphic xmlns:a="http://schemas.openxmlformats.org/drawingml/2006/main">
+              <a:graphicData uri="http://schemas.openxmlformats.org/drawingml/2006/picture">
+                <pic:pic xmlns:pic="http://schemas.openxmlformats.org/drawingml/2006/picture">
+                  <pic:nvPicPr>
+                    <pic:cNvPr id="0" name="Picture 10"/>
+                    <pic:cNvPicPr>
+                      <a:picLocks noChangeAspect="1" noChangeArrowheads="1"/>
+                    </pic:cNvPicPr>
+                  </pic:nvPicPr>
+                  <pic:blipFill>
+                    <a:blip r:embed="rId51">
+                      <a:extLst>
+                        <a:ext uri="{28A0092B-C50C-407E-A947-70E740481C1C}">
+                          <a14:useLocalDpi xmlns:a14="http://schemas.microsoft.com/office/drawing/2010/main" val="0"/>
+                        </a:ext>
+                      </a:extLst>
+                    </a:blip>
+                    <a:srcRect/>
+                    <a:stretch>
+                      <a:fillRect/>
+                    </a:stretch>
+                  </pic:blipFill>
+                  <pic:spPr bwMode="auto">
+                    <a:xfrm>
+                      <a:off x="0" y="0"/>
+                      <a:ext cx="923925" cy="923925"/>
+                    </a:xfrm>
+                    <a:prstGeom prst="rect">
+                      <a:avLst/>
+                    </a:prstGeom>
+                    <a:noFill/>
+                    <a:ln>
+                      <a:noFill/>
+                    </a:ln>
+                  </pic:spPr>
+                </pic:pic>
+              </a:graphicData>
+            </a:graphic>
+            <wp14:sizeRelH relativeFrom="margin">
+              <wp14:pctWidth>0</wp14:pctWidth>
+            </wp14:sizeRelH>
+            <wp14:sizeRelV relativeFrom="margin">
+              <wp14:pctHeight>0</wp14:pctHeight>
+            </wp14:sizeRelV>
+          </wp:anchor>
+        </w:drawing>
+      </w:r>
+    </w:p>
+    <w:p>
+      <w:pPr>
+        <w:rPr>
+          <w:rFonts w:cstheme="minorHAnsi"/>
+          <w:rtl/>
+        </w:rPr>
+      </w:pPr>
+      <w:r>
+        <w:rPr>
+          <w:rFonts w:cstheme="minorHAnsi"/>
+          <w:noProof/>
+        </w:rPr>
+        <w:drawing>
+          <wp:anchor distT="0" distB="0" distL="114300" distR="114300" simplePos="0" relativeHeight="251726848" behindDoc="1" locked="0" layoutInCell="1" allowOverlap="1" wp14:anchorId="7FF7D7E5" wp14:editId="1ABBA496">
+            <wp:simplePos x="0" y="0"/>
+            <wp:positionH relativeFrom="column">
+              <wp:posOffset>3438525</wp:posOffset>
+            </wp:positionH>
+            <wp:positionV relativeFrom="paragraph">
+              <wp:posOffset>116840</wp:posOffset>
+            </wp:positionV>
+            <wp:extent cx="542925" cy="542925"/>
+            <wp:effectExtent l="0" t="0" r="9525" b="9525"/>
+            <wp:wrapTight wrapText="bothSides">
+              <wp:wrapPolygon edited="0">
+                <wp:start x="0" y="0"/>
+                <wp:lineTo x="0" y="21221"/>
+                <wp:lineTo x="21221" y="21221"/>
+                <wp:lineTo x="21221" y="0"/>
+                <wp:lineTo x="0" y="0"/>
+              </wp:wrapPolygon>
+            </wp:wrapTight>
+            <wp:docPr id="54" name="Picture 54"/>
+            <wp:cNvGraphicFramePr>
+              <a:graphicFrameLocks xmlns:a="http://schemas.openxmlformats.org/drawingml/2006/main" noChangeAspect="1"/>
+            </wp:cNvGraphicFramePr>
+            <a:graphic xmlns:a="http://schemas.openxmlformats.org/drawingml/2006/main">
+              <a:graphicData uri="http://schemas.openxmlformats.org/drawingml/2006/picture">
+                <pic:pic xmlns:pic="http://schemas.openxmlformats.org/drawingml/2006/picture">
+                  <pic:nvPicPr>
+                    <pic:cNvPr id="0" name="Picture 9"/>
+                    <pic:cNvPicPr>
+                      <a:picLocks noChangeAspect="1" noChangeArrowheads="1"/>
+                    </pic:cNvPicPr>
+                  </pic:nvPicPr>
+                  <pic:blipFill>
+                    <a:blip r:embed="rId52">
+                      <a:extLst>
+                        <a:ext uri="{28A0092B-C50C-407E-A947-70E740481C1C}">
+                          <a14:useLocalDpi xmlns:a14="http://schemas.microsoft.com/office/drawing/2010/main" val="0"/>
+                        </a:ext>
+                      </a:extLst>
+                    </a:blip>
+                    <a:srcRect/>
+                    <a:stretch>
+                      <a:fillRect/>
+                    </a:stretch>
+                  </pic:blipFill>
+                  <pic:spPr bwMode="auto">
+                    <a:xfrm>
+                      <a:off x="0" y="0"/>
+                      <a:ext cx="542925" cy="542925"/>
+                    </a:xfrm>
+                    <a:prstGeom prst="rect">
+                      <a:avLst/>
+                    </a:prstGeom>
+                    <a:noFill/>
+                    <a:ln>
+                      <a:noFill/>
+                    </a:ln>
+                  </pic:spPr>
+                </pic:pic>
+              </a:graphicData>
+            </a:graphic>
+            <wp14:sizeRelH relativeFrom="margin">
+              <wp14:pctWidth>0</wp14:pctWidth>
+            </wp14:sizeRelH>
+            <wp14:sizeRelV relativeFrom="margin">
+              <wp14:pctHeight>0</wp14:pctHeight>
+            </wp14:sizeRelV>
+          </wp:anchor>
+        </w:drawing>
+      </w:r>
+    </w:p>
+    <w:p>
+      <w:pPr>
+        <w:rPr>
+          <w:rFonts w:cstheme="minorHAnsi"/>
+          <w:rtl/>
+        </w:rPr>
+      </w:pPr>
+      <w:r>
+        <w:rPr>
+          <w:rFonts w:cstheme="minorHAnsi"/>
+          <w:noProof/>
+        </w:rPr>
+        <w:drawing>
+          <wp:anchor distT="0" distB="0" distL="114300" distR="114300" simplePos="0" relativeHeight="251727872" behindDoc="1" locked="0" layoutInCell="1" allowOverlap="1" wp14:anchorId="261603C1" wp14:editId="3B6F3097">
+            <wp:simplePos x="0" y="0"/>
+            <wp:positionH relativeFrom="column">
+              <wp:posOffset>3981450</wp:posOffset>
+            </wp:positionH>
+            <wp:positionV relativeFrom="paragraph">
+              <wp:posOffset>69850</wp:posOffset>
+            </wp:positionV>
+            <wp:extent cx="304800" cy="304800"/>
+            <wp:effectExtent l="0" t="0" r="0" b="0"/>
+            <wp:wrapTight wrapText="bothSides">
+              <wp:wrapPolygon edited="0">
+                <wp:start x="0" y="0"/>
+                <wp:lineTo x="0" y="20250"/>
+                <wp:lineTo x="20250" y="20250"/>
+                <wp:lineTo x="20250" y="0"/>
+                <wp:lineTo x="0" y="0"/>
+              </wp:wrapPolygon>
+            </wp:wrapTight>
+            <wp:docPr id="53" name="Picture 53"/>
+            <wp:cNvGraphicFramePr>
+              <a:graphicFrameLocks xmlns:a="http://schemas.openxmlformats.org/drawingml/2006/main" noChangeAspect="1"/>
+            </wp:cNvGraphicFramePr>
+            <a:graphic xmlns:a="http://schemas.openxmlformats.org/drawingml/2006/main">
+              <a:graphicData uri="http://schemas.openxmlformats.org/drawingml/2006/picture">
+                <pic:pic xmlns:pic="http://schemas.openxmlformats.org/drawingml/2006/picture">
+                  <pic:nvPicPr>
+                    <pic:cNvPr id="0" name="Picture 8"/>
+                    <pic:cNvPicPr>
+                      <a:picLocks noChangeAspect="1" noChangeArrowheads="1"/>
+                    </pic:cNvPicPr>
+                  </pic:nvPicPr>
+                  <pic:blipFill>
+                    <a:blip r:embed="rId44">
+                      <a:extLst>
+                        <a:ext uri="{28A0092B-C50C-407E-A947-70E740481C1C}">
+                          <a14:useLocalDpi xmlns:a14="http://schemas.microsoft.com/office/drawing/2010/main" val="0"/>
+                        </a:ext>
+                      </a:extLst>
+                    </a:blip>
+                    <a:srcRect/>
+                    <a:stretch>
+                      <a:fillRect/>
+                    </a:stretch>
+                  </pic:blipFill>
+                  <pic:spPr bwMode="auto">
+                    <a:xfrm>
+                      <a:off x="0" y="0"/>
+                      <a:ext cx="304800" cy="304800"/>
+                    </a:xfrm>
+                    <a:prstGeom prst="rect">
+                      <a:avLst/>
+                    </a:prstGeom>
+                    <a:noFill/>
+                    <a:ln>
+                      <a:noFill/>
+                    </a:ln>
+                  </pic:spPr>
+                </pic:pic>
+              </a:graphicData>
+            </a:graphic>
+          </wp:anchor>
+        </w:drawing>
+      </w:r>
+    </w:p>
+    <w:p>
+      <w:pPr>
+        <w:rPr>
+          <w:rFonts w:cstheme="minorHAnsi"/>
+          <w:rtl/>
+        </w:rPr>
+      </w:pPr>
     </w:p>
     <w:p>
       <w:pPr>
@@ -5199,92 +5903,123 @@
       </w:pPr>
       <w:r>
         <w:rPr>
-          <w:rFonts w:cstheme="minorHAnsi"/>
-          <w:rtl/>
-        </w:rPr>
-        <w:t xml:space="preserve">לאחר פתיחת התמונה מתוך פירמידות </w:t>
-      </w:r>
-      <w:proofErr w:type="spellStart"/>
-      <w:r>
-        <w:rPr>
-          <w:rFonts w:cstheme="minorHAnsi"/>
-          <w:rtl/>
-        </w:rPr>
-        <w:t>הלפלס</w:t>
-      </w:r>
-      <w:proofErr w:type="spellEnd"/>
-      <w:r>
-        <w:rPr>
-          <w:rFonts w:cstheme="minorHAnsi"/>
-          <w:rtl/>
-        </w:rPr>
-        <w:t xml:space="preserve"> </w:t>
-      </w:r>
-      <w:proofErr w:type="spellStart"/>
-      <w:r>
-        <w:rPr>
-          <w:rFonts w:cstheme="minorHAnsi"/>
-          <w:rtl/>
-        </w:rPr>
-        <w:t>והגאוסיין</w:t>
-      </w:r>
-      <w:proofErr w:type="spellEnd"/>
-      <w:r>
-        <w:rPr>
-          <w:rFonts w:cstheme="minorHAnsi"/>
-          <w:rtl/>
-        </w:rPr>
-        <w:t xml:space="preserve"> קיבלנו ערך שגיאה ממוצעת  </w:t>
-      </w:r>
-      <w:r>
-        <w:rPr>
-          <w:rFonts w:cstheme="minorHAnsi"/>
-        </w:rPr>
-        <w:t>MSE=111</w:t>
-      </w:r>
-      <w:r>
-        <w:rPr>
-          <w:rFonts w:cstheme="minorHAnsi"/>
-          <w:rtl/>
-        </w:rPr>
-        <w:t xml:space="preserve"> עבור איירון מן ו</w:t>
-      </w:r>
-      <w:r>
-        <w:rPr>
-          <w:rFonts w:cstheme="minorHAnsi"/>
-        </w:rPr>
-        <w:t>MSE=9</w:t>
-      </w:r>
-      <w:r>
-        <w:rPr>
-          <w:rFonts w:cstheme="minorHAnsi"/>
-          <w:rtl/>
-        </w:rPr>
-        <w:t xml:space="preserve"> עבור דאוני עם התמונות הבאות:</w:t>
-      </w:r>
-    </w:p>
-    <w:p>
-      <w:pPr>
-        <w:pStyle w:val="ListParagraph"/>
-        <w:rPr>
-          <w:rFonts w:cstheme="minorHAnsi"/>
-          <w:rtl/>
-        </w:rPr>
-      </w:pPr>
-      <w:r>
-        <w:rPr>
-          <w:rFonts w:cstheme="minorHAnsi"/>
           <w:noProof/>
         </w:rPr>
-        <w:lastRenderedPageBreak/>
         <w:drawing>
-          <wp:anchor distT="0" distB="0" distL="114300" distR="114300" simplePos="0" relativeHeight="251701248" behindDoc="1" locked="0" layoutInCell="1" allowOverlap="1" wp14:anchorId="6651AB3E" wp14:editId="04EC86DD">
+          <wp:anchor distT="0" distB="0" distL="114300" distR="114300" simplePos="0" relativeHeight="251700224" behindDoc="1" locked="0" layoutInCell="1" allowOverlap="1" wp14:anchorId="3AC1277E" wp14:editId="4D3AC057">
             <wp:simplePos x="0" y="0"/>
             <wp:positionH relativeFrom="column">
-              <wp:posOffset>998220</wp:posOffset>
+              <wp:posOffset>-952500</wp:posOffset>
             </wp:positionH>
             <wp:positionV relativeFrom="paragraph">
-              <wp:posOffset>266065</wp:posOffset>
+              <wp:posOffset>260985</wp:posOffset>
+            </wp:positionV>
+            <wp:extent cx="1905000" cy="1905000"/>
+            <wp:effectExtent l="0" t="0" r="0" b="0"/>
+            <wp:wrapTight wrapText="bothSides">
+              <wp:wrapPolygon edited="0">
+                <wp:start x="0" y="0"/>
+                <wp:lineTo x="0" y="21384"/>
+                <wp:lineTo x="21384" y="21384"/>
+                <wp:lineTo x="21384" y="0"/>
+                <wp:lineTo x="0" y="0"/>
+              </wp:wrapPolygon>
+            </wp:wrapTight>
+            <wp:docPr id="46" name="Picture 46"/>
+            <wp:cNvGraphicFramePr>
+              <a:graphicFrameLocks xmlns:a="http://schemas.openxmlformats.org/drawingml/2006/main" noChangeAspect="1"/>
+            </wp:cNvGraphicFramePr>
+            <a:graphic xmlns:a="http://schemas.openxmlformats.org/drawingml/2006/main">
+              <a:graphicData uri="http://schemas.openxmlformats.org/drawingml/2006/picture">
+                <pic:pic xmlns:pic="http://schemas.openxmlformats.org/drawingml/2006/picture">
+                  <pic:nvPicPr>
+                    <pic:cNvPr id="46" name="Picture 46"/>
+                    <pic:cNvPicPr/>
+                  </pic:nvPicPr>
+                  <pic:blipFill>
+                    <a:blip r:embed="rId53" cstate="print">
+                      <a:extLst>
+                        <a:ext uri="{28A0092B-C50C-407E-A947-70E740481C1C}">
+                          <a14:useLocalDpi xmlns:a14="http://schemas.microsoft.com/office/drawing/2010/main" val="0"/>
+                        </a:ext>
+                      </a:extLst>
+                    </a:blip>
+                    <a:stretch>
+                      <a:fillRect/>
+                    </a:stretch>
+                  </pic:blipFill>
+                  <pic:spPr>
+                    <a:xfrm>
+                      <a:off x="0" y="0"/>
+                      <a:ext cx="1905000" cy="1905000"/>
+                    </a:xfrm>
+                    <a:prstGeom prst="rect">
+                      <a:avLst/>
+                    </a:prstGeom>
+                  </pic:spPr>
+                </pic:pic>
+              </a:graphicData>
+            </a:graphic>
+            <wp14:sizeRelH relativeFrom="margin">
+              <wp14:pctWidth>0</wp14:pctWidth>
+            </wp14:sizeRelH>
+            <wp14:sizeRelV relativeFrom="margin">
+              <wp14:pctHeight>0</wp14:pctHeight>
+            </wp14:sizeRelV>
+          </wp:anchor>
+        </w:drawing>
+      </w:r>
+      <w:r>
+        <w:rPr>
+          <w:rFonts w:cstheme="minorHAnsi"/>
+          <w:rtl/>
+        </w:rPr>
+        <w:t xml:space="preserve">לאחר פתיחת התמונה מתוך פירמידות </w:t>
+      </w:r>
+      <w:proofErr w:type="spellStart"/>
+      <w:r>
+        <w:rPr>
+          <w:rFonts w:cstheme="minorHAnsi"/>
+          <w:rtl/>
+        </w:rPr>
+        <w:t>הלפלס</w:t>
+      </w:r>
+      <w:proofErr w:type="spellEnd"/>
+      <w:r>
+        <w:rPr>
+          <w:rFonts w:cstheme="minorHAnsi"/>
+          <w:rtl/>
+        </w:rPr>
+        <w:t xml:space="preserve"> </w:t>
+      </w:r>
+      <w:proofErr w:type="spellStart"/>
+      <w:r>
+        <w:rPr>
+          <w:rFonts w:cstheme="minorHAnsi"/>
+          <w:rtl/>
+        </w:rPr>
+        <w:t>והגאוסיין</w:t>
+      </w:r>
+      <w:proofErr w:type="spellEnd"/>
+      <w:r>
+        <w:rPr>
+          <w:rFonts w:cstheme="minorHAnsi"/>
+          <w:rtl/>
+        </w:rPr>
+        <w:t xml:space="preserve"> קיבלנו </w:t>
+      </w:r>
+      <w:r>
+        <w:rPr>
+          <w:noProof/>
+        </w:rPr>
+        <w:drawing>
+          <wp:anchor distT="0" distB="0" distL="114300" distR="114300" simplePos="0" relativeHeight="251701248" behindDoc="1" locked="0" layoutInCell="1" allowOverlap="1" wp14:anchorId="6651AB3E" wp14:editId="340209B2">
+            <wp:simplePos x="0" y="0"/>
+            <wp:positionH relativeFrom="column">
+              <wp:posOffset>1000125</wp:posOffset>
+            </wp:positionH>
+            <wp:positionV relativeFrom="paragraph">
+              <wp:posOffset>264160</wp:posOffset>
             </wp:positionV>
             <wp:extent cx="1882140" cy="1882140"/>
             <wp:effectExtent l="0" t="0" r="3810" b="3810"/>
@@ -5297,7 +6032,7 @@
                 <wp:lineTo x="0" y="0"/>
               </wp:wrapPolygon>
             </wp:wrapTight>
-            <wp:docPr id="47" name="Picture 47" descr="A person with a beard&#10;&#10;Description automatically generated with low confidence"/>
+            <wp:docPr id="47" name="Picture 47"/>
             <wp:cNvGraphicFramePr>
               <a:graphicFrameLocks xmlns:a="http://schemas.openxmlformats.org/drawingml/2006/main" noChangeAspect="1"/>
             </wp:cNvGraphicFramePr>
@@ -5305,11 +6040,11 @@
               <a:graphicData uri="http://schemas.openxmlformats.org/drawingml/2006/picture">
                 <pic:pic xmlns:pic="http://schemas.openxmlformats.org/drawingml/2006/picture">
                   <pic:nvPicPr>
-                    <pic:cNvPr id="47" name="Picture 47" descr="A person with a beard&#10;&#10;Description automatically generated with low confidence"/>
+                    <pic:cNvPr id="47" name="Picture 47"/>
                     <pic:cNvPicPr/>
                   </pic:nvPicPr>
                   <pic:blipFill>
-                    <a:blip r:embed="rId43" cstate="print">
+                    <a:blip r:embed="rId54" cstate="print">
                       <a:extLst>
                         <a:ext uri="{28A0092B-C50C-407E-A947-70E740481C1C}">
                           <a14:useLocalDpi xmlns:a14="http://schemas.microsoft.com/office/drawing/2010/main" val="0"/>
@@ -5343,80 +6078,57 @@
       </w:r>
       <w:r>
         <w:rPr>
-          <w:rFonts w:cstheme="minorHAnsi"/>
-          <w:noProof/>
-        </w:rPr>
-        <w:drawing>
-          <wp:anchor distT="0" distB="0" distL="114300" distR="114300" simplePos="0" relativeHeight="251700224" behindDoc="1" locked="0" layoutInCell="1" allowOverlap="1" wp14:anchorId="3AC1277E" wp14:editId="5E5B8285">
-            <wp:simplePos x="0" y="0"/>
-            <wp:positionH relativeFrom="column">
-              <wp:posOffset>-952500</wp:posOffset>
-            </wp:positionH>
-            <wp:positionV relativeFrom="paragraph">
-              <wp:posOffset>256540</wp:posOffset>
-            </wp:positionV>
-            <wp:extent cx="1905000" cy="1905000"/>
-            <wp:effectExtent l="0" t="0" r="0" b="0"/>
-            <wp:wrapTight wrapText="bothSides">
-              <wp:wrapPolygon edited="0">
-                <wp:start x="0" y="0"/>
-                <wp:lineTo x="0" y="21384"/>
-                <wp:lineTo x="21384" y="21384"/>
-                <wp:lineTo x="21384" y="0"/>
-                <wp:lineTo x="0" y="0"/>
-              </wp:wrapPolygon>
-            </wp:wrapTight>
-            <wp:docPr id="46" name="Picture 46"/>
-            <wp:cNvGraphicFramePr>
-              <a:graphicFrameLocks xmlns:a="http://schemas.openxmlformats.org/drawingml/2006/main" noChangeAspect="1"/>
-            </wp:cNvGraphicFramePr>
-            <a:graphic xmlns:a="http://schemas.openxmlformats.org/drawingml/2006/main">
-              <a:graphicData uri="http://schemas.openxmlformats.org/drawingml/2006/picture">
-                <pic:pic xmlns:pic="http://schemas.openxmlformats.org/drawingml/2006/picture">
-                  <pic:nvPicPr>
-                    <pic:cNvPr id="1" name=""/>
-                    <pic:cNvPicPr/>
-                  </pic:nvPicPr>
-                  <pic:blipFill>
-                    <a:blip r:embed="rId44" cstate="print">
-                      <a:extLst>
-                        <a:ext uri="{28A0092B-C50C-407E-A947-70E740481C1C}">
-                          <a14:useLocalDpi xmlns:a14="http://schemas.microsoft.com/office/drawing/2010/main" val="0"/>
-                        </a:ext>
-                      </a:extLst>
-                    </a:blip>
-                    <a:stretch>
-                      <a:fillRect/>
-                    </a:stretch>
-                  </pic:blipFill>
-                  <pic:spPr>
-                    <a:xfrm>
-                      <a:off x="0" y="0"/>
-                      <a:ext cx="1905000" cy="1905000"/>
-                    </a:xfrm>
-                    <a:prstGeom prst="rect">
-                      <a:avLst/>
-                    </a:prstGeom>
-                  </pic:spPr>
-                </pic:pic>
-              </a:graphicData>
-            </a:graphic>
-            <wp14:sizeRelH relativeFrom="margin">
-              <wp14:pctWidth>0</wp14:pctWidth>
-            </wp14:sizeRelH>
-            <wp14:sizeRelV relativeFrom="margin">
-              <wp14:pctHeight>0</wp14:pctHeight>
-            </wp14:sizeRelV>
-          </wp:anchor>
-        </w:drawing>
-      </w:r>
-      <w:r>
-        <w:rPr>
-          <w:rFonts w:cstheme="minorHAnsi"/>
-          <w:rtl/>
-        </w:rPr>
-        <w:t>ניתן לראות כי שחזור דאוני הצליח בצורה משמעותית טובה יותר מאיירון מן בו ניתן לראות כי האזור החלקים בתמונה קיבלו עיוותים לא רצויים, ככל הנראה מכיוון שהשחזור הנ"ל עובד טוב על שפות ופחות על תדרים נמוכים, בתמונה של דאוני יש מעט מאוד אזורים חלקים (בגלל התאורה) ולכן השחזור הצליח.</w:t>
-      </w:r>
+          <w:rFonts w:cstheme="minorHAnsi" w:hint="cs"/>
+          <w:rtl/>
+        </w:rPr>
+        <w:t>שתי התמונות שוחזרו בצורה מושלמת ללא שגיאת שחזור כלל (</w:t>
+      </w:r>
+      <w:proofErr w:type="spellStart"/>
+      <w:r>
+        <w:rPr>
+          <w:rFonts w:cstheme="minorHAnsi"/>
+        </w:rPr>
+        <w:t>mse</w:t>
+      </w:r>
+      <w:proofErr w:type="spellEnd"/>
+      <w:r>
+        <w:rPr>
+          <w:rFonts w:cstheme="minorHAnsi"/>
+        </w:rPr>
+        <w:t>=0</w:t>
+      </w:r>
+      <w:r>
+        <w:rPr>
+          <w:rFonts w:cstheme="minorHAnsi" w:hint="cs"/>
+          <w:rtl/>
+        </w:rPr>
+        <w:t>)</w:t>
+      </w:r>
+    </w:p>
+    <w:p>
+      <w:pPr>
+        <w:pStyle w:val="ListParagraph"/>
+        <w:rPr>
+          <w:rFonts w:cstheme="minorHAnsi"/>
+          <w:rtl/>
+        </w:rPr>
+      </w:pPr>
+      <w:r>
+        <w:rPr>
+          <w:rFonts w:cstheme="minorHAnsi" w:hint="cs"/>
+          <w:rtl/>
+        </w:rPr>
+        <w:t>ניתן להסביר זאת מכיוון שביצענו דחיסה משמרת, לא איבדנו מידע בשום שלב ולכן לא הייתה סיבה שבשחזור יעיל נקבל שערוך שאינו התמונה המקורית.</w:t>
+      </w:r>
+    </w:p>
+    <w:p>
+      <w:pPr>
+        <w:pStyle w:val="ListParagraph"/>
+        <w:rPr>
+          <w:rFonts w:cstheme="minorHAnsi"/>
+          <w:rtl/>
+        </w:rPr>
+      </w:pPr>
     </w:p>
     <w:p>
       <w:pPr>
@@ -5480,13 +6192,13 @@
           <w:noProof/>
         </w:rPr>
         <w:drawing>
-          <wp:anchor distT="0" distB="0" distL="114300" distR="114300" simplePos="0" relativeHeight="251702272" behindDoc="1" locked="0" layoutInCell="1" allowOverlap="1" wp14:anchorId="7414960F" wp14:editId="209B64C1">
+          <wp:anchor distT="0" distB="0" distL="114300" distR="114300" simplePos="0" relativeHeight="251702272" behindDoc="1" locked="0" layoutInCell="1" allowOverlap="1" wp14:anchorId="7414960F" wp14:editId="0C7FF074">
             <wp:simplePos x="0" y="0"/>
             <wp:positionH relativeFrom="margin">
-              <wp:posOffset>447040</wp:posOffset>
+              <wp:posOffset>447675</wp:posOffset>
             </wp:positionH>
             <wp:positionV relativeFrom="paragraph">
-              <wp:posOffset>680720</wp:posOffset>
+              <wp:posOffset>684530</wp:posOffset>
             </wp:positionV>
             <wp:extent cx="4168140" cy="4168140"/>
             <wp:effectExtent l="0" t="0" r="3810" b="3810"/>
@@ -5503,7 +6215,7 @@
                     <pic:cNvPicPr/>
                   </pic:nvPicPr>
                   <pic:blipFill>
-                    <a:blip r:embed="rId45">
+                    <a:blip r:embed="rId55">
                       <a:extLst>
                         <a:ext uri="{28A0092B-C50C-407E-A947-70E740481C1C}">
                           <a14:useLocalDpi xmlns:a14="http://schemas.microsoft.com/office/drawing/2010/main" val="0"/>
@@ -5540,27 +6252,25 @@
           <w:rFonts w:cstheme="minorHAnsi"/>
           <w:rtl/>
         </w:rPr>
-        <w:t xml:space="preserve">בעקבות השימוש במסכה קיבלנו תמונה בה שתי התמונות השתלבו במרכז התמונה, כלומר חיברנו שתי תמונות שהתאפסו בחצי אחד ונשארו זהות בחצי השני ולכן התמונה </w:t>
-      </w:r>
-      <w:proofErr w:type="spellStart"/>
-      <w:r>
-        <w:rPr>
-          <w:rFonts w:cstheme="minorHAnsi"/>
-          <w:rtl/>
-        </w:rPr>
-        <w:t>נראת</w:t>
-      </w:r>
-      <w:proofErr w:type="spellEnd"/>
-      <w:r>
-        <w:rPr>
-          <w:rFonts w:cstheme="minorHAnsi"/>
-          <w:rtl/>
-        </w:rPr>
-        <w:t xml:space="preserve"> כמו חיבור שתי התמונות במרכז.</w:t>
+        <w:t>בעקבות השימוש במסכה קיבלנו תמונה בה שתי התמונות השתלבו במרכז התמונה, כלומר חיברנו שתי תמונות שהתאפסו בחצי אחד ונשארו זהות בחצי השני ולכן התמונה נרא</w:t>
+      </w:r>
+      <w:r>
+        <w:rPr>
+          <w:rFonts w:cstheme="minorHAnsi" w:hint="cs"/>
+          <w:rtl/>
+        </w:rPr>
+        <w:t>י</w:t>
+      </w:r>
+      <w:r>
+        <w:rPr>
+          <w:rFonts w:cstheme="minorHAnsi"/>
+          <w:rtl/>
+        </w:rPr>
+        <w:t>ת כמו חיבור שתי התמונות במרכז.</w:t>
       </w:r>
     </w:p>
     <w:sectPr>
-      <w:headerReference w:type="default" r:id="rId46"/>
+      <w:headerReference w:type="default" r:id="rId56"/>
       <w:pgSz w:w="11906" w:h="16838"/>
       <w:pgMar w:top="1440" w:right="1800" w:bottom="1440" w:left="1800" w:header="708" w:footer="708" w:gutter="0"/>
       <w:cols w:space="708"/>

</xml_diff>